<commit_message>
modify code for separate file & update report
</commit_message>
<xml_diff>
--- a/report.docx
+++ b/report.docx
@@ -89,13 +89,7 @@
     </w:p>
     <w:p/>
     <w:p/>
-    <w:p>
-      <w:pPr>
-        <w:rPr>
-          <w:rFonts w:hint="eastAsia"/>
-        </w:rPr>
-      </w:pPr>
-    </w:p>
+    <w:p/>
     <w:p>
       <w:pPr>
         <w:pBdr>
@@ -114,13 +108,7 @@
     </w:p>
     <w:p/>
     <w:p/>
-    <w:p>
-      <w:pPr>
-        <w:rPr>
-          <w:rFonts w:hint="eastAsia"/>
-        </w:rPr>
-      </w:pPr>
-    </w:p>
+    <w:p/>
     <w:p>
       <w:pPr>
         <w:pBdr>
@@ -193,13 +181,7 @@
                 <w:rPr>
                   <w:rFonts w:ascii="Cambria Math" w:hAnsi="Cambria Math"/>
                 </w:rPr>
-                <m:t>#</m:t>
-              </m:r>
-              <m:r>
-                <w:rPr>
-                  <w:rFonts w:ascii="Cambria Math" w:hAnsi="Cambria Math"/>
-                </w:rPr>
-                <m:t xml:space="preserve"> of points generated inside the square</m:t>
+                <m:t># of points generated inside the square</m:t>
               </m:r>
               <m:ctrlPr>
                 <w:rPr>
@@ -235,11 +217,6 @@
       </w:r>
     </w:p>
     <w:p>
-      <w:pPr>
-        <w:rPr>
-          <w:rFonts w:hint="eastAsia"/>
-        </w:rPr>
-      </w:pPr>
       <w:r>
         <w:t xml:space="preserve">“n” for estimating </w:t>
       </w:r>
@@ -258,18 +235,29 @@
         <w:t xml:space="preserve"> by </w:t>
       </w:r>
       <w:r>
-        <w:t xml:space="preserve">calculating the ratio of the points generated inside the circle. Thus, the large “n” is, the more precise the estimated </w:t>
+        <w:t xml:space="preserve">calculating the ratio of the points generated inside the circle. Thus, the large “n” is, the more precise </w:t>
       </w:r>
       <m:oMath>
-        <m:r>
-          <m:rPr>
-            <m:sty m:val="p"/>
-          </m:rPr>
-          <w:rPr>
-            <w:rFonts w:ascii="Cambria Math" w:hAnsi="Cambria Math"/>
-          </w:rPr>
-          <m:t>π</m:t>
-        </m:r>
+        <m:acc>
+          <m:accPr>
+            <m:ctrlPr>
+              <w:rPr>
+                <w:rFonts w:ascii="Cambria Math" w:hAnsi="Cambria Math"/>
+              </w:rPr>
+            </m:ctrlPr>
+          </m:accPr>
+          <m:e>
+            <m:r>
+              <m:rPr>
+                <m:sty m:val="p"/>
+              </m:rPr>
+              <w:rPr>
+                <w:rFonts w:ascii="Cambria Math" w:hAnsi="Cambria Math"/>
+              </w:rPr>
+              <m:t>π</m:t>
+            </m:r>
+          </m:e>
+        </m:acc>
       </m:oMath>
       <w:r>
         <w:rPr>
@@ -292,7 +280,123 @@
         <w:t>b)</w:t>
       </w:r>
     </w:p>
-    <w:p/>
+    <w:p>
+      <w:r>
+        <w:rPr>
+          <w:rFonts w:hint="eastAsia"/>
+        </w:rPr>
+        <w:t>Th</w:t>
+      </w:r>
+      <w:r>
+        <w:t>e method find</w:t>
+      </w:r>
+      <w:r>
+        <w:t>s</w:t>
+      </w:r>
+      <w:r>
+        <w:t xml:space="preserve"> a new point based on the previous simulated point, which may cause bias of the estimation</w:t>
+      </w:r>
+      <w:r>
+        <w:t>.</w:t>
+      </w:r>
+    </w:p>
+    <w:p>
+      <w:r>
+        <w:drawing>
+          <wp:anchor distT="0" distB="0" distL="114300" distR="114300" simplePos="0" relativeHeight="251659264" behindDoc="0" locked="0" layoutInCell="1" allowOverlap="1" wp14:anchorId="31FD22C7" wp14:editId="1C099D1A">
+            <wp:simplePos x="0" y="0"/>
+            <wp:positionH relativeFrom="margin">
+              <wp:align>center</wp:align>
+            </wp:positionH>
+            <wp:positionV relativeFrom="paragraph">
+              <wp:posOffset>548005</wp:posOffset>
+            </wp:positionV>
+            <wp:extent cx="3619500" cy="2362200"/>
+            <wp:effectExtent l="0" t="0" r="0" b="0"/>
+            <wp:wrapTopAndBottom/>
+            <wp:docPr id="1" name="圖片 1"/>
+            <wp:cNvGraphicFramePr>
+              <a:graphicFrameLocks xmlns:a="http://schemas.openxmlformats.org/drawingml/2006/main" noChangeAspect="1"/>
+            </wp:cNvGraphicFramePr>
+            <a:graphic xmlns:a="http://schemas.openxmlformats.org/drawingml/2006/main">
+              <a:graphicData uri="http://schemas.openxmlformats.org/drawingml/2006/picture">
+                <pic:pic xmlns:pic="http://schemas.openxmlformats.org/drawingml/2006/picture">
+                  <pic:nvPicPr>
+                    <pic:cNvPr id="1" name=""/>
+                    <pic:cNvPicPr/>
+                  </pic:nvPicPr>
+                  <pic:blipFill>
+                    <a:blip r:embed="rId4"/>
+                    <a:stretch>
+                      <a:fillRect/>
+                    </a:stretch>
+                  </pic:blipFill>
+                  <pic:spPr>
+                    <a:xfrm>
+                      <a:off x="0" y="0"/>
+                      <a:ext cx="3619500" cy="2362200"/>
+                    </a:xfrm>
+                    <a:prstGeom prst="rect">
+                      <a:avLst/>
+                    </a:prstGeom>
+                  </pic:spPr>
+                </pic:pic>
+              </a:graphicData>
+            </a:graphic>
+          </wp:anchor>
+        </w:drawing>
+      </w:r>
+      <w:r>
+        <w:t xml:space="preserve">For example, the following figure is the simulation of the given method, and </w:t>
+      </w:r>
+      <m:oMath>
+        <m:acc>
+          <m:accPr>
+            <m:ctrlPr>
+              <w:rPr>
+                <w:rFonts w:ascii="Cambria Math" w:hAnsi="Cambria Math"/>
+              </w:rPr>
+            </m:ctrlPr>
+          </m:accPr>
+          <m:e>
+            <m:r>
+              <m:rPr>
+                <m:sty m:val="p"/>
+              </m:rPr>
+              <w:rPr>
+                <w:rFonts w:ascii="Cambria Math" w:hAnsi="Cambria Math"/>
+              </w:rPr>
+              <m:t>π</m:t>
+            </m:r>
+          </m:e>
+        </m:acc>
+      </m:oMath>
+      <w:r>
+        <w:rPr>
+          <w:rFonts w:hint="eastAsia"/>
+        </w:rPr>
+        <w:t xml:space="preserve"> </w:t>
+      </w:r>
+      <w:r>
+        <w:t xml:space="preserve">is </w:t>
+      </w:r>
+      <w:r>
+        <w:t>2.1082</w:t>
+      </w:r>
+    </w:p>
+    <w:p/>
+    <w:p>
+      <w:r>
+        <w:rPr>
+          <w:rFonts w:hint="eastAsia"/>
+        </w:rPr>
+        <w:lastRenderedPageBreak/>
+        <w:t>(</w:t>
+      </w:r>
+      <w:r>
+        <w:t>c)</w:t>
+      </w:r>
+    </w:p>
     <w:p>
       <w:pPr>
         <w:rPr>
@@ -300,16 +404,156 @@
         </w:rPr>
       </w:pPr>
       <w:r>
-        <w:rPr>
-          <w:rFonts w:hint="eastAsia"/>
-        </w:rPr>
-        <w:t>(</w:t>
-      </w:r>
-      <w:r>
-        <w:t>c)</w:t>
-      </w:r>
-    </w:p>
-    <w:p/>
+        <w:drawing>
+          <wp:anchor distT="0" distB="0" distL="114300" distR="114300" simplePos="0" relativeHeight="251661312" behindDoc="0" locked="0" layoutInCell="1" allowOverlap="1" wp14:anchorId="73D59D96" wp14:editId="24E20227">
+            <wp:simplePos x="0" y="0"/>
+            <wp:positionH relativeFrom="margin">
+              <wp:align>center</wp:align>
+            </wp:positionH>
+            <wp:positionV relativeFrom="paragraph">
+              <wp:posOffset>274320</wp:posOffset>
+            </wp:positionV>
+            <wp:extent cx="3676650" cy="2362200"/>
+            <wp:effectExtent l="0" t="0" r="0" b="0"/>
+            <wp:wrapTopAndBottom/>
+            <wp:docPr id="2" name="圖片 2"/>
+            <wp:cNvGraphicFramePr>
+              <a:graphicFrameLocks xmlns:a="http://schemas.openxmlformats.org/drawingml/2006/main" noChangeAspect="1"/>
+            </wp:cNvGraphicFramePr>
+            <a:graphic xmlns:a="http://schemas.openxmlformats.org/drawingml/2006/main">
+              <a:graphicData uri="http://schemas.openxmlformats.org/drawingml/2006/picture">
+                <pic:pic xmlns:pic="http://schemas.openxmlformats.org/drawingml/2006/picture">
+                  <pic:nvPicPr>
+                    <pic:cNvPr id="1" name=""/>
+                    <pic:cNvPicPr/>
+                  </pic:nvPicPr>
+                  <pic:blipFill>
+                    <a:blip r:embed="rId5"/>
+                    <a:stretch>
+                      <a:fillRect/>
+                    </a:stretch>
+                  </pic:blipFill>
+                  <pic:spPr>
+                    <a:xfrm>
+                      <a:off x="0" y="0"/>
+                      <a:ext cx="3676650" cy="2362200"/>
+                    </a:xfrm>
+                    <a:prstGeom prst="rect">
+                      <a:avLst/>
+                    </a:prstGeom>
+                  </pic:spPr>
+                </pic:pic>
+              </a:graphicData>
+            </a:graphic>
+          </wp:anchor>
+        </w:drawing>
+      </w:r>
+      <w:r>
+        <w:t xml:space="preserve">the following figure is the simulation of </w:t>
+      </w:r>
+      <w:r>
+        <w:t>my</w:t>
+      </w:r>
+      <w:r>
+        <w:t xml:space="preserve"> method, and </w:t>
+      </w:r>
+      <m:oMath>
+        <m:acc>
+          <m:accPr>
+            <m:ctrlPr>
+              <w:rPr>
+                <w:rFonts w:ascii="Cambria Math" w:hAnsi="Cambria Math"/>
+              </w:rPr>
+            </m:ctrlPr>
+          </m:accPr>
+          <m:e>
+            <m:r>
+              <m:rPr>
+                <m:sty m:val="p"/>
+              </m:rPr>
+              <w:rPr>
+                <w:rFonts w:ascii="Cambria Math" w:hAnsi="Cambria Math"/>
+              </w:rPr>
+              <m:t>π</m:t>
+            </m:r>
+          </m:e>
+        </m:acc>
+      </m:oMath>
+      <w:r>
+        <w:rPr>
+          <w:rFonts w:hint="eastAsia"/>
+        </w:rPr>
+        <w:t xml:space="preserve"> </w:t>
+      </w:r>
+      <w:r>
+        <w:t>is</w:t>
+      </w:r>
+      <w:r>
+        <w:t xml:space="preserve"> 3.136.</w:t>
+      </w:r>
+    </w:p>
+    <w:p>
+      <w:r>
+        <w:drawing>
+          <wp:anchor distT="0" distB="0" distL="114300" distR="114300" simplePos="0" relativeHeight="251663360" behindDoc="0" locked="0" layoutInCell="1" allowOverlap="1" wp14:anchorId="09E08933" wp14:editId="733D8EDC">
+            <wp:simplePos x="0" y="0"/>
+            <wp:positionH relativeFrom="margin">
+              <wp:align>center</wp:align>
+            </wp:positionH>
+            <wp:positionV relativeFrom="paragraph">
+              <wp:posOffset>2743200</wp:posOffset>
+            </wp:positionV>
+            <wp:extent cx="4048125" cy="2659380"/>
+            <wp:effectExtent l="0" t="0" r="9525" b="7620"/>
+            <wp:wrapTopAndBottom/>
+            <wp:docPr id="3" name="圖片 3"/>
+            <wp:cNvGraphicFramePr>
+              <a:graphicFrameLocks xmlns:a="http://schemas.openxmlformats.org/drawingml/2006/main" noChangeAspect="1"/>
+            </wp:cNvGraphicFramePr>
+            <a:graphic xmlns:a="http://schemas.openxmlformats.org/drawingml/2006/main">
+              <a:graphicData uri="http://schemas.openxmlformats.org/drawingml/2006/picture">
+                <pic:pic xmlns:pic="http://schemas.openxmlformats.org/drawingml/2006/picture">
+                  <pic:nvPicPr>
+                    <pic:cNvPr id="1" name=""/>
+                    <pic:cNvPicPr/>
+                  </pic:nvPicPr>
+                  <pic:blipFill>
+                    <a:blip r:embed="rId6"/>
+                    <a:stretch>
+                      <a:fillRect/>
+                    </a:stretch>
+                  </pic:blipFill>
+                  <pic:spPr>
+                    <a:xfrm>
+                      <a:off x="0" y="0"/>
+                      <a:ext cx="4048125" cy="2659380"/>
+                    </a:xfrm>
+                    <a:prstGeom prst="rect">
+                      <a:avLst/>
+                    </a:prstGeom>
+                  </pic:spPr>
+                </pic:pic>
+              </a:graphicData>
+            </a:graphic>
+            <wp14:sizeRelH relativeFrom="margin">
+              <wp14:pctWidth>0</wp14:pctWidth>
+            </wp14:sizeRelH>
+            <wp14:sizeRelV relativeFrom="margin">
+              <wp14:pctHeight>0</wp14:pctHeight>
+            </wp14:sizeRelV>
+          </wp:anchor>
+        </w:drawing>
+      </w:r>
+      <w:r>
+        <w:rPr>
+          <w:rFonts w:hint="eastAsia"/>
+        </w:rPr>
+        <w:t>c</w:t>
+      </w:r>
+      <w:r>
+        <w:t>ode:</w:t>
+      </w:r>
+    </w:p>
     <w:p>
       <w:pPr>
         <w:rPr>
@@ -335,13 +579,7 @@
     </w:p>
     <w:p/>
     <w:p/>
-    <w:p>
-      <w:pPr>
-        <w:rPr>
-          <w:rFonts w:hint="eastAsia"/>
-        </w:rPr>
-      </w:pPr>
-    </w:p>
+    <w:p/>
     <w:p>
       <w:pPr>
         <w:pBdr>
@@ -360,13 +598,7 @@
     </w:p>
     <w:p/>
     <w:p/>
-    <w:p>
-      <w:pPr>
-        <w:rPr>
-          <w:rFonts w:hint="eastAsia"/>
-        </w:rPr>
-      </w:pPr>
-    </w:p>
+    <w:p/>
     <w:p>
       <w:pPr>
         <w:pBdr>
@@ -385,13 +617,7 @@
     </w:p>
     <w:p/>
     <w:p/>
-    <w:p>
-      <w:pPr>
-        <w:rPr>
-          <w:rFonts w:hint="eastAsia"/>
-        </w:rPr>
-      </w:pPr>
-    </w:p>
+    <w:p/>
     <w:sectPr>
       <w:pgSz w:w="11906" w:h="16838"/>
       <w:pgMar w:top="1440" w:right="1800" w:bottom="1440" w:left="1800" w:header="851" w:footer="992" w:gutter="0"/>

</xml_diff>

<commit_message>
update wrong pi estimation
</commit_message>
<xml_diff>
--- a/report.docx
+++ b/report.docx
@@ -302,16 +302,19 @@
     </w:p>
     <w:p>
       <w:r>
+        <w:rPr>
+          <w:noProof/>
+        </w:rPr>
         <w:drawing>
-          <wp:anchor distT="0" distB="0" distL="114300" distR="114300" simplePos="0" relativeHeight="251659264" behindDoc="0" locked="0" layoutInCell="1" allowOverlap="1" wp14:anchorId="31FD22C7" wp14:editId="1C099D1A">
+          <wp:anchor distT="0" distB="0" distL="114300" distR="114300" simplePos="0" relativeHeight="251659264" behindDoc="0" locked="0" layoutInCell="1" allowOverlap="1" wp14:anchorId="31FD22C7" wp14:editId="7B850723">
             <wp:simplePos x="0" y="0"/>
             <wp:positionH relativeFrom="margin">
-              <wp:align>center</wp:align>
+              <wp:posOffset>830580</wp:posOffset>
             </wp:positionH>
             <wp:positionV relativeFrom="paragraph">
-              <wp:posOffset>548005</wp:posOffset>
+              <wp:posOffset>567055</wp:posOffset>
             </wp:positionV>
-            <wp:extent cx="3619500" cy="2362200"/>
+            <wp:extent cx="3619500" cy="2325370"/>
             <wp:effectExtent l="0" t="0" r="0" b="0"/>
             <wp:wrapTopAndBottom/>
             <wp:docPr id="1" name="圖片 1"/>
@@ -322,11 +325,17 @@
               <a:graphicData uri="http://schemas.openxmlformats.org/drawingml/2006/picture">
                 <pic:pic xmlns:pic="http://schemas.openxmlformats.org/drawingml/2006/picture">
                   <pic:nvPicPr>
-                    <pic:cNvPr id="1" name=""/>
+                    <pic:cNvPr id="1" name="圖片 1"/>
                     <pic:cNvPicPr/>
                   </pic:nvPicPr>
                   <pic:blipFill>
-                    <a:blip r:embed="rId4"/>
+                    <a:blip r:embed="rId4">
+                      <a:extLst>
+                        <a:ext uri="{28A0092B-C50C-407E-A947-70E740481C1C}">
+                          <a14:useLocalDpi xmlns:a14="http://schemas.microsoft.com/office/drawing/2010/main" val="0"/>
+                        </a:ext>
+                      </a:extLst>
+                    </a:blip>
                     <a:stretch>
                       <a:fillRect/>
                     </a:stretch>
@@ -334,7 +343,7 @@
                   <pic:spPr>
                     <a:xfrm>
                       <a:off x="0" y="0"/>
-                      <a:ext cx="3619500" cy="2362200"/>
+                      <a:ext cx="3619500" cy="2325370"/>
                     </a:xfrm>
                     <a:prstGeom prst="rect">
                       <a:avLst/>
@@ -343,6 +352,9 @@
                 </pic:pic>
               </a:graphicData>
             </a:graphic>
+            <wp14:sizeRelV relativeFrom="margin">
+              <wp14:pctHeight>0</wp14:pctHeight>
+            </wp14:sizeRelV>
           </wp:anchor>
         </w:drawing>
       </w:r>
@@ -381,16 +393,90 @@
         <w:t xml:space="preserve">is </w:t>
       </w:r>
       <w:r>
-        <w:t>2.1082</w:t>
-      </w:r>
-    </w:p>
-    <w:p/>
-    <w:p>
-      <w:r>
-        <w:rPr>
-          <w:rFonts w:hint="eastAsia"/>
+        <w:rPr>
+          <w:rFonts w:hint="eastAsia"/>
+        </w:rPr>
+        <w:t>3.4619 w</w:t>
+      </w:r>
+      <w:r>
+        <w:t>ith generated 23109 points.</w:t>
+      </w:r>
+    </w:p>
+    <w:p/>
+    <w:p>
+      <w:pPr>
+        <w:rPr>
+          <w:rFonts w:hint="eastAsia"/>
+        </w:rPr>
+      </w:pPr>
+      <w:r>
+        <w:rPr>
+          <w:rFonts w:hint="eastAsia"/>
+          <w:noProof/>
         </w:rPr>
         <w:lastRenderedPageBreak/>
+        <w:drawing>
+          <wp:anchor distT="0" distB="0" distL="114300" distR="114300" simplePos="0" relativeHeight="251664384" behindDoc="0" locked="0" layoutInCell="1" allowOverlap="1" wp14:anchorId="76520E88" wp14:editId="41564EA8">
+            <wp:simplePos x="0" y="0"/>
+            <wp:positionH relativeFrom="margin">
+              <wp:align>center</wp:align>
+            </wp:positionH>
+            <wp:positionV relativeFrom="paragraph">
+              <wp:posOffset>53340</wp:posOffset>
+            </wp:positionV>
+            <wp:extent cx="3939540" cy="2773680"/>
+            <wp:effectExtent l="0" t="0" r="3810" b="0"/>
+            <wp:wrapTopAndBottom/>
+            <wp:docPr id="4" name="圖片 4"/>
+            <wp:cNvGraphicFramePr>
+              <a:graphicFrameLocks xmlns:a="http://schemas.openxmlformats.org/drawingml/2006/main" noChangeAspect="1"/>
+            </wp:cNvGraphicFramePr>
+            <a:graphic xmlns:a="http://schemas.openxmlformats.org/drawingml/2006/main">
+              <a:graphicData uri="http://schemas.openxmlformats.org/drawingml/2006/picture">
+                <pic:pic xmlns:pic="http://schemas.openxmlformats.org/drawingml/2006/picture">
+                  <pic:nvPicPr>
+                    <pic:cNvPr id="4" name="圖片 4"/>
+                    <pic:cNvPicPr/>
+                  </pic:nvPicPr>
+                  <pic:blipFill>
+                    <a:blip r:embed="rId5">
+                      <a:extLst>
+                        <a:ext uri="{28A0092B-C50C-407E-A947-70E740481C1C}">
+                          <a14:useLocalDpi xmlns:a14="http://schemas.microsoft.com/office/drawing/2010/main" val="0"/>
+                        </a:ext>
+                      </a:extLst>
+                    </a:blip>
+                    <a:stretch>
+                      <a:fillRect/>
+                    </a:stretch>
+                  </pic:blipFill>
+                  <pic:spPr>
+                    <a:xfrm>
+                      <a:off x="0" y="0"/>
+                      <a:ext cx="3939540" cy="2773680"/>
+                    </a:xfrm>
+                    <a:prstGeom prst="rect">
+                      <a:avLst/>
+                    </a:prstGeom>
+                  </pic:spPr>
+                </pic:pic>
+              </a:graphicData>
+            </a:graphic>
+            <wp14:sizeRelH relativeFrom="margin">
+              <wp14:pctWidth>0</wp14:pctWidth>
+            </wp14:sizeRelH>
+            <wp14:sizeRelV relativeFrom="margin">
+              <wp14:pctHeight>0</wp14:pctHeight>
+            </wp14:sizeRelV>
+          </wp:anchor>
+        </w:drawing>
+      </w:r>
+    </w:p>
+    <w:p>
+      <w:r>
+        <w:rPr>
+          <w:rFonts w:hint="eastAsia"/>
+        </w:rPr>
         <w:t>(</w:t>
       </w:r>
       <w:r>
@@ -404,6 +490,69 @@
         </w:rPr>
       </w:pPr>
       <w:r>
+        <w:rPr>
+          <w:noProof/>
+        </w:rPr>
+        <w:drawing>
+          <wp:anchor distT="0" distB="0" distL="114300" distR="114300" simplePos="0" relativeHeight="251665408" behindDoc="0" locked="0" layoutInCell="1" allowOverlap="1" wp14:anchorId="55A55328" wp14:editId="4E73EFAD">
+            <wp:simplePos x="0" y="0"/>
+            <wp:positionH relativeFrom="margin">
+              <wp:align>center</wp:align>
+            </wp:positionH>
+            <wp:positionV relativeFrom="paragraph">
+              <wp:posOffset>2766060</wp:posOffset>
+            </wp:positionV>
+            <wp:extent cx="3479165" cy="2392680"/>
+            <wp:effectExtent l="0" t="0" r="0" b="0"/>
+            <wp:wrapTopAndBottom/>
+            <wp:docPr id="5" name="圖片 5"/>
+            <wp:cNvGraphicFramePr>
+              <a:graphicFrameLocks xmlns:a="http://schemas.openxmlformats.org/drawingml/2006/main" noChangeAspect="1"/>
+            </wp:cNvGraphicFramePr>
+            <a:graphic xmlns:a="http://schemas.openxmlformats.org/drawingml/2006/main">
+              <a:graphicData uri="http://schemas.openxmlformats.org/drawingml/2006/picture">
+                <pic:pic xmlns:pic="http://schemas.openxmlformats.org/drawingml/2006/picture">
+                  <pic:nvPicPr>
+                    <pic:cNvPr id="5" name="圖片 5"/>
+                    <pic:cNvPicPr/>
+                  </pic:nvPicPr>
+                  <pic:blipFill>
+                    <a:blip r:embed="rId6">
+                      <a:extLst>
+                        <a:ext uri="{28A0092B-C50C-407E-A947-70E740481C1C}">
+                          <a14:useLocalDpi xmlns:a14="http://schemas.microsoft.com/office/drawing/2010/main" val="0"/>
+                        </a:ext>
+                      </a:extLst>
+                    </a:blip>
+                    <a:stretch>
+                      <a:fillRect/>
+                    </a:stretch>
+                  </pic:blipFill>
+                  <pic:spPr>
+                    <a:xfrm>
+                      <a:off x="0" y="0"/>
+                      <a:ext cx="3479165" cy="2392680"/>
+                    </a:xfrm>
+                    <a:prstGeom prst="rect">
+                      <a:avLst/>
+                    </a:prstGeom>
+                  </pic:spPr>
+                </pic:pic>
+              </a:graphicData>
+            </a:graphic>
+            <wp14:sizeRelH relativeFrom="margin">
+              <wp14:pctWidth>0</wp14:pctWidth>
+            </wp14:sizeRelH>
+            <wp14:sizeRelV relativeFrom="margin">
+              <wp14:pctHeight>0</wp14:pctHeight>
+            </wp14:sizeRelV>
+          </wp:anchor>
+        </w:drawing>
+      </w:r>
+      <w:r>
+        <w:rPr>
+          <w:noProof/>
+        </w:rPr>
         <w:drawing>
           <wp:anchor distT="0" distB="0" distL="114300" distR="114300" simplePos="0" relativeHeight="251661312" behindDoc="0" locked="0" layoutInCell="1" allowOverlap="1" wp14:anchorId="73D59D96" wp14:editId="24E20227">
             <wp:simplePos x="0" y="0"/>
@@ -428,7 +577,7 @@
                     <pic:cNvPicPr/>
                   </pic:nvPicPr>
                   <pic:blipFill>
-                    <a:blip r:embed="rId5"/>
+                    <a:blip r:embed="rId7"/>
                     <a:stretch>
                       <a:fillRect/>
                     </a:stretch>
@@ -449,13 +598,7 @@
         </w:drawing>
       </w:r>
       <w:r>
-        <w:t xml:space="preserve">the following figure is the simulation of </w:t>
-      </w:r>
-      <w:r>
-        <w:t>my</w:t>
-      </w:r>
-      <w:r>
-        <w:t xml:space="preserve"> method, and </w:t>
+        <w:t xml:space="preserve">the following figure is the simulation of my method, and </w:t>
       </w:r>
       <m:oMath>
         <m:acc>
@@ -486,22 +629,70 @@
         <w:t xml:space="preserve"> </w:t>
       </w:r>
       <w:r>
-        <w:t>is</w:t>
-      </w:r>
-      <w:r>
-        <w:t xml:space="preserve"> 3.136.</w:t>
-      </w:r>
-    </w:p>
-    <w:p>
-      <w:r>
+        <w:t>is 3.136.</w:t>
+      </w:r>
+      <w:r>
+        <w:t xml:space="preserve"> And there is the histogram of </w:t>
+      </w:r>
+      <m:oMath>
+        <m:r>
+          <m:rPr>
+            <m:sty m:val="p"/>
+          </m:rPr>
+          <w:rPr>
+            <w:rFonts w:ascii="Cambria Math" w:hAnsi="Cambria Math"/>
+          </w:rPr>
+          <m:t>π</m:t>
+        </m:r>
+      </m:oMath>
+      <w:r>
+        <w:rPr>
+          <w:rFonts w:hint="eastAsia"/>
+        </w:rPr>
+        <w:t xml:space="preserve"> </w:t>
+      </w:r>
+      <w:r>
+        <w:t xml:space="preserve">estimation for 1000 epochs simulation. It shows that my method can </w:t>
+      </w:r>
+      <w:r>
+        <w:lastRenderedPageBreak/>
+        <w:t xml:space="preserve">accurately estimate </w:t>
+      </w:r>
+      <m:oMath>
+        <m:r>
+          <m:rPr>
+            <m:sty m:val="p"/>
+          </m:rPr>
+          <w:rPr>
+            <w:rFonts w:ascii="Cambria Math" w:hAnsi="Cambria Math"/>
+          </w:rPr>
+          <m:t>π</m:t>
+        </m:r>
+      </m:oMath>
+      <w:r>
+        <w:rPr>
+          <w:rFonts w:hint="eastAsia"/>
+        </w:rPr>
+        <w:t xml:space="preserve"> </w:t>
+      </w:r>
+      <w:r>
+        <w:t>which is close to 3.14.</w:t>
+      </w:r>
+    </w:p>
+    <w:p/>
+    <w:p>
+      <w:r>
+        <w:rPr>
+          <w:noProof/>
+        </w:rPr>
         <w:drawing>
-          <wp:anchor distT="0" distB="0" distL="114300" distR="114300" simplePos="0" relativeHeight="251663360" behindDoc="0" locked="0" layoutInCell="1" allowOverlap="1" wp14:anchorId="09E08933" wp14:editId="733D8EDC">
+          <wp:anchor distT="0" distB="0" distL="114300" distR="114300" simplePos="0" relativeHeight="251663360" behindDoc="0" locked="0" layoutInCell="1" allowOverlap="1" wp14:anchorId="09E08933" wp14:editId="256BE146">
             <wp:simplePos x="0" y="0"/>
             <wp:positionH relativeFrom="margin">
-              <wp:align>center</wp:align>
+              <wp:posOffset>455930</wp:posOffset>
             </wp:positionH>
             <wp:positionV relativeFrom="paragraph">
-              <wp:posOffset>2743200</wp:posOffset>
+              <wp:posOffset>381000</wp:posOffset>
             </wp:positionV>
             <wp:extent cx="4048125" cy="2659380"/>
             <wp:effectExtent l="0" t="0" r="9525" b="7620"/>
@@ -518,7 +709,7 @@
                     <pic:cNvPicPr/>
                   </pic:nvPicPr>
                   <pic:blipFill>
-                    <a:blip r:embed="rId6"/>
+                    <a:blip r:embed="rId8"/>
                     <a:stretch>
                       <a:fillRect/>
                     </a:stretch>
@@ -554,13 +745,7 @@
         <w:t>ode:</w:t>
       </w:r>
     </w:p>
-    <w:p>
-      <w:pPr>
-        <w:rPr>
-          <w:rFonts w:hint="eastAsia"/>
-        </w:rPr>
-      </w:pPr>
-    </w:p>
+    <w:p/>
     <w:p>
       <w:pPr>
         <w:pBdr>

</xml_diff>

<commit_message>
hand in hw but not finish
</commit_message>
<xml_diff>
--- a/report.docx
+++ b/report.docx
@@ -87,58 +87,303 @@
         <w:t>1.</w:t>
       </w:r>
     </w:p>
-    <w:p/>
-    <w:p/>
-    <w:p/>
     <w:p>
       <w:pPr>
-        <w:pBdr>
-          <w:bottom w:val="single" w:sz="4" w:space="1" w:color="auto"/>
-        </w:pBdr>
+        <w:pStyle w:val="a5"/>
+        <w:numPr>
+          <w:ilvl w:val="0"/>
+          <w:numId w:val="1"/>
+        </w:numPr>
+        <w:ind w:leftChars="0"/>
       </w:pPr>
       <w:r>
-        <w:rPr>
-          <w:rFonts w:hint="eastAsia"/>
-        </w:rPr>
-        <w:t>Q</w:t>
-      </w:r>
-      <w:r>
-        <w:t>2.</w:t>
-      </w:r>
-    </w:p>
-    <w:p/>
-    <w:p/>
-    <w:p/>
-    <w:p>
-      <w:pPr>
-        <w:pBdr>
-          <w:bottom w:val="single" w:sz="4" w:space="1" w:color="auto"/>
-        </w:pBdr>
-      </w:pPr>
-      <w:r>
-        <w:rPr>
-          <w:rFonts w:hint="eastAsia"/>
-        </w:rPr>
-        <w:t>Q</w:t>
-      </w:r>
-      <w:r>
-        <w:t>3.</w:t>
-      </w:r>
-    </w:p>
-    <w:p>
-      <w:r>
-        <w:rPr>
-          <w:rFonts w:hint="eastAsia"/>
-        </w:rPr>
-        <w:t>(</w:t>
-      </w:r>
-      <w:r>
-        <w:t>a)</w:t>
+        <w:t>Normal</w:t>
       </w:r>
     </w:p>
     <w:p>
       <m:oMathPara>
         <m:oMath>
+          <m:r>
+            <w:rPr>
+              <w:rFonts w:ascii="Cambria Math" w:hAnsi="Cambria Math"/>
+            </w:rPr>
+            <m:t>p=</m:t>
+          </m:r>
+          <m:f>
+            <m:fPr>
+              <m:ctrlPr>
+                <w:rPr>
+                  <w:rFonts w:ascii="Cambria Math" w:hAnsi="Cambria Math"/>
+                </w:rPr>
+              </m:ctrlPr>
+            </m:fPr>
+            <m:num>
+              <m:r>
+                <w:rPr>
+                  <w:rFonts w:ascii="Cambria Math" w:hAnsi="Cambria Math"/>
+                </w:rPr>
+                <m:t>1</m:t>
+              </m:r>
+              <m:ctrlPr>
+                <w:rPr>
+                  <w:rFonts w:ascii="Cambria Math" w:hAnsi="Cambria Math"/>
+                  <w:i/>
+                </w:rPr>
+              </m:ctrlPr>
+            </m:num>
+            <m:den>
+              <m:rad>
+                <m:radPr>
+                  <m:degHide m:val="1"/>
+                  <m:ctrlPr>
+                    <w:rPr>
+                      <w:rFonts w:ascii="Cambria Math" w:hAnsi="Cambria Math"/>
+                    </w:rPr>
+                  </m:ctrlPr>
+                </m:radPr>
+                <m:deg>
+                  <m:ctrlPr>
+                    <w:rPr>
+                      <w:rFonts w:ascii="Cambria Math" w:hAnsi="Cambria Math"/>
+                      <w:i/>
+                    </w:rPr>
+                  </m:ctrlPr>
+                </m:deg>
+                <m:e>
+                  <m:r>
+                    <w:rPr>
+                      <w:rFonts w:ascii="Cambria Math" w:hAnsi="Cambria Math"/>
+                    </w:rPr>
+                    <m:t>2</m:t>
+                  </m:r>
+                  <m:r>
+                    <m:rPr>
+                      <m:sty m:val="p"/>
+                    </m:rPr>
+                    <w:rPr>
+                      <w:rFonts w:ascii="Cambria Math" w:hAnsi="Cambria Math"/>
+                    </w:rPr>
+                    <m:t>π</m:t>
+                  </m:r>
+                  <m:sSup>
+                    <m:sSupPr>
+                      <m:ctrlPr>
+                        <w:rPr>
+                          <w:rFonts w:ascii="Cambria Math" w:hAnsi="Cambria Math"/>
+                          <w:i/>
+                        </w:rPr>
+                      </m:ctrlPr>
+                    </m:sSupPr>
+                    <m:e>
+                      <m:r>
+                        <m:rPr>
+                          <m:sty m:val="p"/>
+                        </m:rPr>
+                        <w:rPr>
+                          <w:rFonts w:ascii="Cambria Math" w:hAnsi="Cambria Math"/>
+                        </w:rPr>
+                        <m:t>σ</m:t>
+                      </m:r>
+                      <m:ctrlPr>
+                        <w:rPr>
+                          <w:rFonts w:ascii="Cambria Math" w:hAnsi="Cambria Math"/>
+                        </w:rPr>
+                      </m:ctrlPr>
+                    </m:e>
+                    <m:sup>
+                      <m:r>
+                        <w:rPr>
+                          <w:rFonts w:ascii="Cambria Math" w:hAnsi="Cambria Math"/>
+                        </w:rPr>
+                        <m:t>2</m:t>
+                      </m:r>
+                    </m:sup>
+                  </m:sSup>
+                </m:e>
+              </m:rad>
+              <m:ctrlPr>
+                <w:rPr>
+                  <w:rFonts w:ascii="Cambria Math" w:hAnsi="Cambria Math"/>
+                  <w:i/>
+                </w:rPr>
+              </m:ctrlPr>
+            </m:den>
+          </m:f>
+          <m:r>
+            <w:rPr>
+              <w:rFonts w:ascii="Cambria Math" w:hAnsi="Cambria Math"/>
+            </w:rPr>
+            <m:t>*exp</m:t>
+          </m:r>
+          <m:d>
+            <m:dPr>
+              <m:ctrlPr>
+                <w:rPr>
+                  <w:rFonts w:ascii="Cambria Math" w:hAnsi="Cambria Math"/>
+                  <w:i/>
+                </w:rPr>
+              </m:ctrlPr>
+            </m:dPr>
+            <m:e>
+              <m:r>
+                <w:rPr>
+                  <w:rFonts w:ascii="Cambria Math" w:hAnsi="Cambria Math"/>
+                </w:rPr>
+                <m:t>-</m:t>
+              </m:r>
+              <m:f>
+                <m:fPr>
+                  <m:ctrlPr>
+                    <w:rPr>
+                      <w:rFonts w:ascii="Cambria Math" w:hAnsi="Cambria Math"/>
+                    </w:rPr>
+                  </m:ctrlPr>
+                </m:fPr>
+                <m:num>
+                  <m:sSup>
+                    <m:sSupPr>
+                      <m:ctrlPr>
+                        <w:rPr>
+                          <w:rFonts w:ascii="Cambria Math" w:hAnsi="Cambria Math"/>
+                          <w:i/>
+                        </w:rPr>
+                      </m:ctrlPr>
+                    </m:sSupPr>
+                    <m:e>
+                      <m:d>
+                        <m:dPr>
+                          <m:ctrlPr>
+                            <w:rPr>
+                              <w:rFonts w:ascii="Cambria Math" w:hAnsi="Cambria Math"/>
+                              <w:i/>
+                            </w:rPr>
+                          </m:ctrlPr>
+                        </m:dPr>
+                        <m:e>
+                          <m:r>
+                            <w:rPr>
+                              <w:rFonts w:ascii="Cambria Math" w:hAnsi="Cambria Math"/>
+                            </w:rPr>
+                            <m:t>x-</m:t>
+                          </m:r>
+                          <m:r>
+                            <m:rPr>
+                              <m:sty m:val="p"/>
+                            </m:rPr>
+                            <w:rPr>
+                              <w:rFonts w:ascii="Cambria Math" w:hAnsi="Cambria Math"/>
+                            </w:rPr>
+                            <m:t>μ</m:t>
+                          </m:r>
+                        </m:e>
+                      </m:d>
+                    </m:e>
+                    <m:sup>
+                      <m:r>
+                        <w:rPr>
+                          <w:rFonts w:ascii="Cambria Math" w:hAnsi="Cambria Math"/>
+                        </w:rPr>
+                        <m:t>2</m:t>
+                      </m:r>
+                    </m:sup>
+                  </m:sSup>
+                  <m:ctrlPr>
+                    <w:rPr>
+                      <w:rFonts w:ascii="Cambria Math" w:hAnsi="Cambria Math"/>
+                      <w:i/>
+                    </w:rPr>
+                  </m:ctrlPr>
+                </m:num>
+                <m:den>
+                  <m:r>
+                    <w:rPr>
+                      <w:rFonts w:ascii="Cambria Math" w:hAnsi="Cambria Math"/>
+                    </w:rPr>
+                    <m:t>2</m:t>
+                  </m:r>
+                  <m:sSup>
+                    <m:sSupPr>
+                      <m:ctrlPr>
+                        <w:rPr>
+                          <w:rFonts w:ascii="Cambria Math" w:hAnsi="Cambria Math"/>
+                          <w:i/>
+                        </w:rPr>
+                      </m:ctrlPr>
+                    </m:sSupPr>
+                    <m:e>
+                      <m:r>
+                        <m:rPr>
+                          <m:sty m:val="p"/>
+                        </m:rPr>
+                        <w:rPr>
+                          <w:rFonts w:ascii="Cambria Math" w:hAnsi="Cambria Math"/>
+                        </w:rPr>
+                        <m:t>σ</m:t>
+                      </m:r>
+                      <m:ctrlPr>
+                        <w:rPr>
+                          <w:rFonts w:ascii="Cambria Math" w:hAnsi="Cambria Math"/>
+                        </w:rPr>
+                      </m:ctrlPr>
+                    </m:e>
+                    <m:sup>
+                      <m:r>
+                        <w:rPr>
+                          <w:rFonts w:ascii="Cambria Math" w:hAnsi="Cambria Math"/>
+                        </w:rPr>
+                        <m:t>2</m:t>
+                      </m:r>
+                    </m:sup>
+                  </m:sSup>
+                  <m:ctrlPr>
+                    <w:rPr>
+                      <w:rFonts w:ascii="Cambria Math" w:hAnsi="Cambria Math"/>
+                      <w:i/>
+                    </w:rPr>
+                  </m:ctrlPr>
+                </m:den>
+              </m:f>
+            </m:e>
+          </m:d>
+        </m:oMath>
+      </m:oMathPara>
+    </w:p>
+    <w:p>
+      <w:pPr>
+        <w:rPr>
+          <w:rFonts w:hint="eastAsia"/>
+        </w:rPr>
+      </w:pPr>
+    </w:p>
+    <w:p>
+      <w:r>
+        <w:rPr>
+          <w:rFonts w:hint="eastAsia"/>
+        </w:rPr>
+        <w:t>(</w:t>
+      </w:r>
+      <w:r>
+        <w:t>b</w:t>
+      </w:r>
+      <w:r>
+        <w:t>)</w:t>
+      </w:r>
+      <w:r>
+        <w:t xml:space="preserve"> </w:t>
+      </w:r>
+      <w:r>
+        <w:t>Exponential</w:t>
+      </w:r>
+    </w:p>
+    <w:p>
+      <m:oMathPara>
+        <m:oMath>
+          <m:r>
+            <w:rPr>
+              <w:rFonts w:ascii="Cambria Math" w:hAnsi="Cambria Math"/>
+            </w:rPr>
+            <m:t>P=</m:t>
+          </m:r>
           <m:r>
             <m:rPr>
               <m:sty m:val="p"/>
@@ -146,13 +391,175 @@
             <w:rPr>
               <w:rFonts w:ascii="Cambria Math" w:hAnsi="Cambria Math"/>
             </w:rPr>
-            <m:t>π</m:t>
+            <m:t>λ</m:t>
           </m:r>
+          <m:sSup>
+            <m:sSupPr>
+              <m:ctrlPr>
+                <w:rPr>
+                  <w:rFonts w:ascii="Cambria Math" w:hAnsi="Cambria Math"/>
+                  <w:i/>
+                </w:rPr>
+              </m:ctrlPr>
+            </m:sSupPr>
+            <m:e>
+              <m:r>
+                <w:rPr>
+                  <w:rFonts w:ascii="Cambria Math" w:hAnsi="Cambria Math"/>
+                </w:rPr>
+                <m:t>e</m:t>
+              </m:r>
+            </m:e>
+            <m:sup>
+              <m:r>
+                <w:rPr>
+                  <w:rFonts w:ascii="Cambria Math" w:hAnsi="Cambria Math"/>
+                </w:rPr>
+                <m:t>-</m:t>
+              </m:r>
+              <m:r>
+                <m:rPr>
+                  <m:sty m:val="p"/>
+                </m:rPr>
+                <w:rPr>
+                  <w:rFonts w:ascii="Cambria Math" w:hAnsi="Cambria Math"/>
+                </w:rPr>
+                <m:t>λ</m:t>
+              </m:r>
+            </m:sup>
+          </m:sSup>
+        </m:oMath>
+      </m:oMathPara>
+    </w:p>
+    <w:p>
+      <m:oMathPara>
+        <m:oMath>
           <m:r>
             <w:rPr>
               <w:rFonts w:ascii="Cambria Math" w:hAnsi="Cambria Math"/>
             </w:rPr>
-            <m:t>=4*</m:t>
+            <m:t>cdf=1-</m:t>
+          </m:r>
+          <m:r>
+            <m:rPr>
+              <m:sty m:val="p"/>
+            </m:rPr>
+            <w:rPr>
+              <w:rFonts w:ascii="Cambria Math" w:hAnsi="Cambria Math"/>
+            </w:rPr>
+            <m:t>λ</m:t>
+          </m:r>
+          <m:sSup>
+            <m:sSupPr>
+              <m:ctrlPr>
+                <w:rPr>
+                  <w:rFonts w:ascii="Cambria Math" w:hAnsi="Cambria Math"/>
+                  <w:i/>
+                </w:rPr>
+              </m:ctrlPr>
+            </m:sSupPr>
+            <m:e>
+              <m:r>
+                <w:rPr>
+                  <w:rFonts w:ascii="Cambria Math" w:hAnsi="Cambria Math"/>
+                </w:rPr>
+                <m:t>e</m:t>
+              </m:r>
+            </m:e>
+            <m:sup>
+              <m:r>
+                <w:rPr>
+                  <w:rFonts w:ascii="Cambria Math" w:hAnsi="Cambria Math"/>
+                </w:rPr>
+                <m:t>-</m:t>
+              </m:r>
+              <m:r>
+                <m:rPr>
+                  <m:sty m:val="p"/>
+                </m:rPr>
+                <w:rPr>
+                  <w:rFonts w:ascii="Cambria Math" w:hAnsi="Cambria Math"/>
+                </w:rPr>
+                <m:t>λ</m:t>
+              </m:r>
+            </m:sup>
+          </m:sSup>
+        </m:oMath>
+      </m:oMathPara>
+    </w:p>
+    <w:p>
+      <w:pPr>
+        <w:jc w:val="center"/>
+        <w:rPr>
+          <w:rFonts w:hint="eastAsia"/>
+        </w:rPr>
+      </w:pPr>
+      <w:r>
+        <w:drawing>
+          <wp:inline distT="0" distB="0" distL="0" distR="0" wp14:anchorId="223A250C" wp14:editId="2BAC1481">
+            <wp:extent cx="2457793" cy="685896"/>
+            <wp:effectExtent l="0" t="0" r="0" b="0"/>
+            <wp:docPr id="6" name="圖片 6"/>
+            <wp:cNvGraphicFramePr>
+              <a:graphicFrameLocks xmlns:a="http://schemas.openxmlformats.org/drawingml/2006/main" noChangeAspect="1"/>
+            </wp:cNvGraphicFramePr>
+            <a:graphic xmlns:a="http://schemas.openxmlformats.org/drawingml/2006/main">
+              <a:graphicData uri="http://schemas.openxmlformats.org/drawingml/2006/picture">
+                <pic:pic xmlns:pic="http://schemas.openxmlformats.org/drawingml/2006/picture">
+                  <pic:nvPicPr>
+                    <pic:cNvPr id="1" name=""/>
+                    <pic:cNvPicPr/>
+                  </pic:nvPicPr>
+                  <pic:blipFill>
+                    <a:blip r:embed="rId5"/>
+                    <a:stretch>
+                      <a:fillRect/>
+                    </a:stretch>
+                  </pic:blipFill>
+                  <pic:spPr>
+                    <a:xfrm>
+                      <a:off x="0" y="0"/>
+                      <a:ext cx="2457793" cy="685896"/>
+                    </a:xfrm>
+                    <a:prstGeom prst="rect">
+                      <a:avLst/>
+                    </a:prstGeom>
+                  </pic:spPr>
+                </pic:pic>
+              </a:graphicData>
+            </a:graphic>
+          </wp:inline>
+        </w:drawing>
+      </w:r>
+    </w:p>
+    <w:p>
+      <w:r>
+        <w:rPr>
+          <w:rFonts w:hint="eastAsia"/>
+        </w:rPr>
+        <w:t>(</w:t>
+      </w:r>
+      <w:r>
+        <w:t>c</w:t>
+      </w:r>
+      <w:r>
+        <w:t>)</w:t>
+      </w:r>
+      <w:r>
+        <w:t xml:space="preserve"> </w:t>
+      </w:r>
+      <w:r>
+        <w:t>Poisson</w:t>
+      </w:r>
+    </w:p>
+    <w:p>
+      <m:oMathPara>
+        <m:oMath>
+          <m:r>
+            <w:rPr>
+              <w:rFonts w:ascii="Cambria Math" w:hAnsi="Cambria Math"/>
+            </w:rPr>
+            <m:t>P=</m:t>
           </m:r>
           <m:f>
             <m:fPr>
@@ -163,12 +570,70 @@
               </m:ctrlPr>
             </m:fPr>
             <m:num>
-              <m:r>
-                <w:rPr>
-                  <w:rFonts w:ascii="Cambria Math" w:hAnsi="Cambria Math"/>
-                </w:rPr>
-                <m:t># of points generated inside the circle</m:t>
-              </m:r>
+              <m:sSup>
+                <m:sSupPr>
+                  <m:ctrlPr>
+                    <w:rPr>
+                      <w:rFonts w:ascii="Cambria Math" w:hAnsi="Cambria Math"/>
+                      <w:i/>
+                    </w:rPr>
+                  </m:ctrlPr>
+                </m:sSupPr>
+                <m:e>
+                  <m:r>
+                    <m:rPr>
+                      <m:sty m:val="p"/>
+                    </m:rPr>
+                    <w:rPr>
+                      <w:rFonts w:ascii="Cambria Math" w:hAnsi="Cambria Math"/>
+                    </w:rPr>
+                    <m:t>λ</m:t>
+                  </m:r>
+                </m:e>
+                <m:sup>
+                  <m:r>
+                    <w:rPr>
+                      <w:rFonts w:ascii="Cambria Math" w:hAnsi="Cambria Math"/>
+                    </w:rPr>
+                    <m:t>x</m:t>
+                  </m:r>
+                </m:sup>
+              </m:sSup>
+              <m:sSup>
+                <m:sSupPr>
+                  <m:ctrlPr>
+                    <w:rPr>
+                      <w:rFonts w:ascii="Cambria Math" w:hAnsi="Cambria Math"/>
+                      <w:i/>
+                    </w:rPr>
+                  </m:ctrlPr>
+                </m:sSupPr>
+                <m:e>
+                  <m:r>
+                    <w:rPr>
+                      <w:rFonts w:ascii="Cambria Math" w:hAnsi="Cambria Math"/>
+                    </w:rPr>
+                    <m:t>e</m:t>
+                  </m:r>
+                </m:e>
+                <m:sup>
+                  <m:r>
+                    <w:rPr>
+                      <w:rFonts w:ascii="Cambria Math" w:hAnsi="Cambria Math"/>
+                    </w:rPr>
+                    <m:t>-</m:t>
+                  </m:r>
+                  <m:r>
+                    <m:rPr>
+                      <m:sty m:val="p"/>
+                    </m:rPr>
+                    <w:rPr>
+                      <w:rFonts w:ascii="Cambria Math" w:hAnsi="Cambria Math"/>
+                    </w:rPr>
+                    <m:t>λ</m:t>
+                  </m:r>
+                </m:sup>
+              </m:sSup>
               <m:ctrlPr>
                 <w:rPr>
                   <w:rFonts w:ascii="Cambria Math" w:hAnsi="Cambria Math"/>
@@ -181,7 +646,7 @@
                 <w:rPr>
                   <w:rFonts w:ascii="Cambria Math" w:hAnsi="Cambria Math"/>
                 </w:rPr>
-                <m:t># of points generated inside the square</m:t>
+                <m:t>x!</m:t>
               </m:r>
               <m:ctrlPr>
                 <w:rPr>
@@ -195,47 +660,1461 @@
       </m:oMathPara>
     </w:p>
     <w:p>
-      <w:r>
-        <w:t xml:space="preserve">“h” will modify the probability of the points generated inside the area. Thus, if h increases, it takes more epochs to converge to </w:t>
-      </w:r>
-      <m:oMath>
-        <m:r>
-          <m:rPr>
-            <m:sty m:val="p"/>
-          </m:rPr>
-          <w:rPr>
-            <w:rFonts w:ascii="Cambria Math" w:hAnsi="Cambria Math"/>
-          </w:rPr>
-          <m:t>π</m:t>
-        </m:r>
-      </m:oMath>
-      <w:r>
+      <m:oMathPara>
+        <m:oMath>
+          <m:r>
+            <w:rPr>
+              <w:rFonts w:ascii="Cambria Math" w:hAnsi="Cambria Math"/>
+            </w:rPr>
+            <m:t>cdf=</m:t>
+          </m:r>
+          <m:nary>
+            <m:naryPr>
+              <m:chr m:val="∑"/>
+              <m:ctrlPr>
+                <w:rPr>
+                  <w:rFonts w:ascii="Cambria Math" w:hAnsi="Cambria Math"/>
+                </w:rPr>
+              </m:ctrlPr>
+            </m:naryPr>
+            <m:sub>
+              <m:r>
+                <w:rPr>
+                  <w:rFonts w:ascii="Cambria Math" w:hAnsi="Cambria Math"/>
+                </w:rPr>
+                <m:t>i=0</m:t>
+              </m:r>
+              <m:ctrlPr>
+                <w:rPr>
+                  <w:rFonts w:ascii="Cambria Math" w:hAnsi="Cambria Math"/>
+                  <w:i/>
+                </w:rPr>
+              </m:ctrlPr>
+            </m:sub>
+            <m:sup>
+              <m:r>
+                <w:rPr>
+                  <w:rFonts w:ascii="Cambria Math" w:hAnsi="Cambria Math"/>
+                </w:rPr>
+                <m:t>n</m:t>
+              </m:r>
+              <m:ctrlPr>
+                <w:rPr>
+                  <w:rFonts w:ascii="Cambria Math" w:hAnsi="Cambria Math"/>
+                  <w:i/>
+                </w:rPr>
+              </m:ctrlPr>
+            </m:sup>
+            <m:e>
+              <m:r>
+                <w:rPr>
+                  <w:rFonts w:ascii="Cambria Math" w:hAnsi="Cambria Math"/>
+                </w:rPr>
+                <m:t>p</m:t>
+              </m:r>
+              <m:d>
+                <m:dPr>
+                  <m:ctrlPr>
+                    <w:rPr>
+                      <w:rFonts w:ascii="Cambria Math" w:hAnsi="Cambria Math"/>
+                      <w:i/>
+                    </w:rPr>
+                  </m:ctrlPr>
+                </m:dPr>
+                <m:e>
+                  <m:sSub>
+                    <m:sSubPr>
+                      <m:ctrlPr>
+                        <w:rPr>
+                          <w:rFonts w:ascii="Cambria Math" w:hAnsi="Cambria Math"/>
+                          <w:i/>
+                        </w:rPr>
+                      </m:ctrlPr>
+                    </m:sSubPr>
+                    <m:e>
+                      <m:r>
+                        <w:rPr>
+                          <w:rFonts w:ascii="Cambria Math" w:hAnsi="Cambria Math"/>
+                        </w:rPr>
+                        <m:t>x</m:t>
+                      </m:r>
+                    </m:e>
+                    <m:sub>
+                      <m:r>
+                        <w:rPr>
+                          <w:rFonts w:ascii="Cambria Math" w:hAnsi="Cambria Math"/>
+                        </w:rPr>
+                        <m:t>i</m:t>
+                      </m:r>
+                    </m:sub>
+                  </m:sSub>
+                </m:e>
+              </m:d>
+              <m:ctrlPr>
+                <w:rPr>
+                  <w:rFonts w:ascii="Cambria Math" w:hAnsi="Cambria Math"/>
+                  <w:i/>
+                </w:rPr>
+              </m:ctrlPr>
+            </m:e>
+          </m:nary>
+        </m:oMath>
+      </m:oMathPara>
+    </w:p>
+    <w:p>
+      <w:pPr>
+        <w:jc w:val="center"/>
         <w:rPr>
           <w:rFonts w:hint="eastAsia"/>
         </w:rPr>
-        <w:t>.</w:t>
-      </w:r>
-    </w:p>
-    <w:p>
-      <w:r>
-        <w:t xml:space="preserve">“n” for estimating </w:t>
-      </w:r>
-      <m:oMath>
-        <m:r>
-          <m:rPr>
-            <m:sty m:val="p"/>
-          </m:rPr>
-          <w:rPr>
-            <w:rFonts w:ascii="Cambria Math" w:hAnsi="Cambria Math"/>
-          </w:rPr>
-          <m:t>π</m:t>
-        </m:r>
-      </m:oMath>
-      <w:r>
-        <w:t xml:space="preserve"> by </w:t>
-      </w:r>
-      <w:r>
-        <w:t xml:space="preserve">calculating the ratio of the points generated inside the circle. Thus, the large “n” is, the more precise </w:t>
+      </w:pPr>
+      <w:r>
+        <w:drawing>
+          <wp:inline distT="0" distB="0" distL="0" distR="0" wp14:anchorId="48DFAD62" wp14:editId="480B6596">
+            <wp:extent cx="4229690" cy="1524213"/>
+            <wp:effectExtent l="0" t="0" r="0" b="0"/>
+            <wp:docPr id="7" name="圖片 7"/>
+            <wp:cNvGraphicFramePr>
+              <a:graphicFrameLocks xmlns:a="http://schemas.openxmlformats.org/drawingml/2006/main" noChangeAspect="1"/>
+            </wp:cNvGraphicFramePr>
+            <a:graphic xmlns:a="http://schemas.openxmlformats.org/drawingml/2006/main">
+              <a:graphicData uri="http://schemas.openxmlformats.org/drawingml/2006/picture">
+                <pic:pic xmlns:pic="http://schemas.openxmlformats.org/drawingml/2006/picture">
+                  <pic:nvPicPr>
+                    <pic:cNvPr id="1" name=""/>
+                    <pic:cNvPicPr/>
+                  </pic:nvPicPr>
+                  <pic:blipFill>
+                    <a:blip r:embed="rId6"/>
+                    <a:stretch>
+                      <a:fillRect/>
+                    </a:stretch>
+                  </pic:blipFill>
+                  <pic:spPr>
+                    <a:xfrm>
+                      <a:off x="0" y="0"/>
+                      <a:ext cx="4229690" cy="1524213"/>
+                    </a:xfrm>
+                    <a:prstGeom prst="rect">
+                      <a:avLst/>
+                    </a:prstGeom>
+                  </pic:spPr>
+                </pic:pic>
+              </a:graphicData>
+            </a:graphic>
+          </wp:inline>
+        </w:drawing>
+      </w:r>
+    </w:p>
+    <w:p>
+      <w:r>
+        <w:rPr>
+          <w:rFonts w:hint="eastAsia"/>
+        </w:rPr>
+        <w:t>(</w:t>
+      </w:r>
+      <w:r>
+        <w:t>d</w:t>
+      </w:r>
+      <w:r>
+        <w:t>)</w:t>
+      </w:r>
+      <w:r>
+        <w:t xml:space="preserve"> </w:t>
+      </w:r>
+      <w:r>
+        <w:t>Chi-Square</w:t>
+      </w:r>
+    </w:p>
+    <w:p>
+      <m:oMathPara>
+        <m:oMath>
+          <m:r>
+            <w:rPr>
+              <w:rFonts w:ascii="Cambria Math" w:hAnsi="Cambria Math"/>
+            </w:rPr>
+            <m:t>p=</m:t>
+          </m:r>
+          <m:f>
+            <m:fPr>
+              <m:ctrlPr>
+                <w:rPr>
+                  <w:rFonts w:ascii="Cambria Math" w:hAnsi="Cambria Math"/>
+                </w:rPr>
+              </m:ctrlPr>
+            </m:fPr>
+            <m:num>
+              <m:r>
+                <w:rPr>
+                  <w:rFonts w:ascii="Cambria Math" w:hAnsi="Cambria Math"/>
+                </w:rPr>
+                <m:t>1</m:t>
+              </m:r>
+              <m:ctrlPr>
+                <w:rPr>
+                  <w:rFonts w:ascii="Cambria Math" w:hAnsi="Cambria Math"/>
+                  <w:i/>
+                </w:rPr>
+              </m:ctrlPr>
+            </m:num>
+            <m:den>
+              <m:sSup>
+                <m:sSupPr>
+                  <m:ctrlPr>
+                    <w:rPr>
+                      <w:rFonts w:ascii="Cambria Math" w:hAnsi="Cambria Math"/>
+                      <w:i/>
+                    </w:rPr>
+                  </m:ctrlPr>
+                </m:sSupPr>
+                <m:e>
+                  <m:r>
+                    <w:rPr>
+                      <w:rFonts w:ascii="Cambria Math" w:hAnsi="Cambria Math"/>
+                    </w:rPr>
+                    <m:t>2</m:t>
+                  </m:r>
+                </m:e>
+                <m:sup>
+                  <m:r>
+                    <w:rPr>
+                      <w:rFonts w:ascii="Cambria Math" w:hAnsi="Cambria Math"/>
+                    </w:rPr>
+                    <m:t>k</m:t>
+                  </m:r>
+                  <m:r>
+                    <m:rPr>
+                      <m:lit/>
+                    </m:rPr>
+                    <w:rPr>
+                      <w:rFonts w:ascii="Cambria Math" w:hAnsi="Cambria Math"/>
+                    </w:rPr>
+                    <m:t>/</m:t>
+                  </m:r>
+                  <m:r>
+                    <w:rPr>
+                      <w:rFonts w:ascii="Cambria Math" w:hAnsi="Cambria Math"/>
+                    </w:rPr>
+                    <m:t>2</m:t>
+                  </m:r>
+                </m:sup>
+              </m:sSup>
+              <m:r>
+                <m:rPr>
+                  <m:sty m:val="p"/>
+                </m:rPr>
+                <w:rPr>
+                  <w:rFonts w:ascii="Cambria Math" w:hAnsi="Cambria Math" w:hint="eastAsia"/>
+                </w:rPr>
+                <m:t>Γ</m:t>
+              </m:r>
+              <m:d>
+                <m:dPr>
+                  <m:ctrlPr>
+                    <w:rPr>
+                      <w:rFonts w:ascii="Cambria Math" w:hAnsi="Cambria Math"/>
+                      <w:i/>
+                    </w:rPr>
+                  </m:ctrlPr>
+                </m:dPr>
+                <m:e>
+                  <m:r>
+                    <w:rPr>
+                      <w:rFonts w:ascii="Cambria Math" w:hAnsi="Cambria Math"/>
+                    </w:rPr>
+                    <m:t>k</m:t>
+                  </m:r>
+                  <m:r>
+                    <m:rPr>
+                      <m:lit/>
+                    </m:rPr>
+                    <w:rPr>
+                      <w:rFonts w:ascii="Cambria Math" w:hAnsi="Cambria Math"/>
+                    </w:rPr>
+                    <m:t>/</m:t>
+                  </m:r>
+                  <m:r>
+                    <w:rPr>
+                      <w:rFonts w:ascii="Cambria Math" w:hAnsi="Cambria Math"/>
+                    </w:rPr>
+                    <m:t>2</m:t>
+                  </m:r>
+                </m:e>
+              </m:d>
+              <m:ctrlPr>
+                <w:rPr>
+                  <w:rFonts w:ascii="Cambria Math" w:hAnsi="Cambria Math"/>
+                  <w:i/>
+                </w:rPr>
+              </m:ctrlPr>
+            </m:den>
+          </m:f>
+          <m:sSup>
+            <m:sSupPr>
+              <m:ctrlPr>
+                <w:rPr>
+                  <w:rFonts w:ascii="Cambria Math" w:hAnsi="Cambria Math"/>
+                  <w:i/>
+                </w:rPr>
+              </m:ctrlPr>
+            </m:sSupPr>
+            <m:e>
+              <m:r>
+                <w:rPr>
+                  <w:rFonts w:ascii="Cambria Math" w:hAnsi="Cambria Math"/>
+                </w:rPr>
+                <m:t>x</m:t>
+              </m:r>
+            </m:e>
+            <m:sup>
+              <m:r>
+                <w:rPr>
+                  <w:rFonts w:ascii="Cambria Math" w:hAnsi="Cambria Math"/>
+                </w:rPr>
+                <m:t>k</m:t>
+              </m:r>
+              <m:r>
+                <m:rPr>
+                  <m:lit/>
+                </m:rPr>
+                <w:rPr>
+                  <w:rFonts w:ascii="Cambria Math" w:hAnsi="Cambria Math"/>
+                </w:rPr>
+                <m:t>/</m:t>
+              </m:r>
+              <m:r>
+                <w:rPr>
+                  <w:rFonts w:ascii="Cambria Math" w:hAnsi="Cambria Math"/>
+                </w:rPr>
+                <m:t>2-1</m:t>
+              </m:r>
+            </m:sup>
+          </m:sSup>
+          <m:sSup>
+            <m:sSupPr>
+              <m:ctrlPr>
+                <w:rPr>
+                  <w:rFonts w:ascii="Cambria Math" w:hAnsi="Cambria Math"/>
+                  <w:i/>
+                </w:rPr>
+              </m:ctrlPr>
+            </m:sSupPr>
+            <m:e>
+              <m:r>
+                <w:rPr>
+                  <w:rFonts w:ascii="Cambria Math" w:hAnsi="Cambria Math"/>
+                </w:rPr>
+                <m:t>e</m:t>
+              </m:r>
+            </m:e>
+            <m:sup>
+              <m:r>
+                <w:rPr>
+                  <w:rFonts w:ascii="Cambria Math" w:hAnsi="Cambria Math"/>
+                </w:rPr>
+                <m:t>-x</m:t>
+              </m:r>
+              <m:r>
+                <m:rPr>
+                  <m:lit/>
+                </m:rPr>
+                <w:rPr>
+                  <w:rFonts w:ascii="Cambria Math" w:hAnsi="Cambria Math"/>
+                </w:rPr>
+                <m:t>/</m:t>
+              </m:r>
+              <m:r>
+                <w:rPr>
+                  <w:rFonts w:ascii="Cambria Math" w:hAnsi="Cambria Math"/>
+                </w:rPr>
+                <m:t>2</m:t>
+              </m:r>
+            </m:sup>
+          </m:sSup>
+        </m:oMath>
+      </m:oMathPara>
+    </w:p>
+    <w:p>
+      <m:oMathPara>
+        <m:oMath>
+          <m:r>
+            <w:rPr>
+              <w:rFonts w:ascii="Cambria Math" w:hAnsi="Cambria Math"/>
+            </w:rPr>
+            <m:t>cdf=</m:t>
+          </m:r>
+          <m:f>
+            <m:fPr>
+              <m:ctrlPr>
+                <w:rPr>
+                  <w:rFonts w:ascii="Cambria Math" w:hAnsi="Cambria Math"/>
+                </w:rPr>
+              </m:ctrlPr>
+            </m:fPr>
+            <m:num>
+              <m:r>
+                <w:rPr>
+                  <w:rFonts w:ascii="Cambria Math" w:hAnsi="Cambria Math"/>
+                </w:rPr>
+                <m:t>1</m:t>
+              </m:r>
+              <m:ctrlPr>
+                <w:rPr>
+                  <w:rFonts w:ascii="Cambria Math" w:hAnsi="Cambria Math"/>
+                  <w:i/>
+                </w:rPr>
+              </m:ctrlPr>
+            </m:num>
+            <m:den>
+              <m:r>
+                <m:rPr>
+                  <m:sty m:val="p"/>
+                </m:rPr>
+                <w:rPr>
+                  <w:rFonts w:ascii="Cambria Math" w:hAnsi="Cambria Math" w:hint="eastAsia"/>
+                </w:rPr>
+                <m:t>Γ</m:t>
+              </m:r>
+              <m:d>
+                <m:dPr>
+                  <m:ctrlPr>
+                    <w:rPr>
+                      <w:rFonts w:ascii="Cambria Math" w:hAnsi="Cambria Math"/>
+                      <w:i/>
+                    </w:rPr>
+                  </m:ctrlPr>
+                </m:dPr>
+                <m:e>
+                  <m:r>
+                    <w:rPr>
+                      <w:rFonts w:ascii="Cambria Math" w:hAnsi="Cambria Math"/>
+                    </w:rPr>
+                    <m:t>k</m:t>
+                  </m:r>
+                  <m:r>
+                    <m:rPr>
+                      <m:lit/>
+                    </m:rPr>
+                    <w:rPr>
+                      <w:rFonts w:ascii="Cambria Math" w:hAnsi="Cambria Math"/>
+                    </w:rPr>
+                    <m:t>/</m:t>
+                  </m:r>
+                  <m:r>
+                    <w:rPr>
+                      <w:rFonts w:ascii="Cambria Math" w:hAnsi="Cambria Math"/>
+                    </w:rPr>
+                    <m:t>2</m:t>
+                  </m:r>
+                </m:e>
+              </m:d>
+              <m:ctrlPr>
+                <w:rPr>
+                  <w:rFonts w:ascii="Cambria Math" w:hAnsi="Cambria Math"/>
+                  <w:i/>
+                </w:rPr>
+              </m:ctrlPr>
+            </m:den>
+          </m:f>
+          <m:r>
+            <m:rPr>
+              <m:sty m:val="p"/>
+            </m:rPr>
+            <w:rPr>
+              <w:rFonts w:ascii="Cambria Math" w:hAnsi="Cambria Math"/>
+            </w:rPr>
+            <m:t>γ</m:t>
+          </m:r>
+          <m:d>
+            <m:dPr>
+              <m:ctrlPr>
+                <w:rPr>
+                  <w:rFonts w:ascii="Cambria Math" w:hAnsi="Cambria Math"/>
+                </w:rPr>
+              </m:ctrlPr>
+            </m:dPr>
+            <m:e>
+              <m:f>
+                <m:fPr>
+                  <m:ctrlPr>
+                    <w:rPr>
+                      <w:rFonts w:ascii="Cambria Math" w:hAnsi="Cambria Math"/>
+                    </w:rPr>
+                  </m:ctrlPr>
+                </m:fPr>
+                <m:num>
+                  <m:r>
+                    <w:rPr>
+                      <w:rFonts w:ascii="Cambria Math" w:hAnsi="Cambria Math"/>
+                    </w:rPr>
+                    <m:t>k</m:t>
+                  </m:r>
+                  <m:ctrlPr>
+                    <w:rPr>
+                      <w:rFonts w:ascii="Cambria Math" w:hAnsi="Cambria Math"/>
+                      <w:i/>
+                    </w:rPr>
+                  </m:ctrlPr>
+                </m:num>
+                <m:den>
+                  <m:r>
+                    <w:rPr>
+                      <w:rFonts w:ascii="Cambria Math" w:hAnsi="Cambria Math"/>
+                    </w:rPr>
+                    <m:t>2</m:t>
+                  </m:r>
+                  <m:ctrlPr>
+                    <w:rPr>
+                      <w:rFonts w:ascii="Cambria Math" w:hAnsi="Cambria Math"/>
+                      <w:i/>
+                    </w:rPr>
+                  </m:ctrlPr>
+                </m:den>
+              </m:f>
+              <m:r>
+                <w:rPr>
+                  <w:rFonts w:ascii="Cambria Math" w:hAnsi="Cambria Math"/>
+                </w:rPr>
+                <m:t>,</m:t>
+              </m:r>
+              <m:r>
+                <w:rPr>
+                  <w:rFonts w:ascii="Cambria Math" w:hAnsi="Cambria Math"/>
+                </w:rPr>
+                <m:t> </m:t>
+              </m:r>
+              <m:f>
+                <m:fPr>
+                  <m:ctrlPr>
+                    <w:rPr>
+                      <w:rFonts w:ascii="Cambria Math" w:hAnsi="Cambria Math"/>
+                    </w:rPr>
+                  </m:ctrlPr>
+                </m:fPr>
+                <m:num>
+                  <m:r>
+                    <w:rPr>
+                      <w:rFonts w:ascii="Cambria Math" w:hAnsi="Cambria Math"/>
+                    </w:rPr>
+                    <m:t>x</m:t>
+                  </m:r>
+                  <m:ctrlPr>
+                    <w:rPr>
+                      <w:rFonts w:ascii="Cambria Math" w:hAnsi="Cambria Math"/>
+                      <w:i/>
+                    </w:rPr>
+                  </m:ctrlPr>
+                </m:num>
+                <m:den>
+                  <m:r>
+                    <w:rPr>
+                      <w:rFonts w:ascii="Cambria Math" w:hAnsi="Cambria Math"/>
+                    </w:rPr>
+                    <m:t>2</m:t>
+                  </m:r>
+                  <m:ctrlPr>
+                    <w:rPr>
+                      <w:rFonts w:ascii="Cambria Math" w:hAnsi="Cambria Math"/>
+                      <w:i/>
+                    </w:rPr>
+                  </m:ctrlPr>
+                </m:den>
+              </m:f>
+              <m:ctrlPr>
+                <w:rPr>
+                  <w:rFonts w:ascii="Cambria Math" w:hAnsi="Cambria Math"/>
+                  <w:i/>
+                </w:rPr>
+              </m:ctrlPr>
+            </m:e>
+          </m:d>
+        </m:oMath>
+      </m:oMathPara>
+    </w:p>
+    <w:p>
+      <w:pPr>
+        <w:rPr>
+          <w:rFonts w:hint="eastAsia"/>
+        </w:rPr>
+      </w:pPr>
+    </w:p>
+    <w:p>
+      <w:pPr>
+        <w:rPr>
+          <w:vertAlign w:val="subscript"/>
+        </w:rPr>
+      </w:pPr>
+      <w:r>
+        <w:rPr>
+          <w:rFonts w:hint="eastAsia"/>
+        </w:rPr>
+        <w:t>(</w:t>
+      </w:r>
+      <w:r>
+        <w:t>e</w:t>
+      </w:r>
+      <w:r>
+        <w:t>)</w:t>
+      </w:r>
+      <w:r>
+        <w:t xml:space="preserve"> </w:t>
+      </w:r>
+      <w:proofErr w:type="spellStart"/>
+      <w:r>
+        <w:t>F</w:t>
+      </w:r>
+      <w:r>
+        <w:rPr>
+          <w:vertAlign w:val="subscript"/>
+        </w:rPr>
+        <w:t>k,m</w:t>
+      </w:r>
+      <w:proofErr w:type="spellEnd"/>
+    </w:p>
+    <w:p/>
+    <w:p>
+      <w:r>
+        <w:rPr>
+          <w:rFonts w:hint="eastAsia"/>
+        </w:rPr>
+        <w:t>(</w:t>
+      </w:r>
+      <w:r>
+        <w:t>f</w:t>
+      </w:r>
+      <w:r>
+        <w:t>)</w:t>
+      </w:r>
+      <w:r>
+        <w:t xml:space="preserve"> </w:t>
+      </w:r>
+      <w:r>
+        <w:t>Binomial</w:t>
+      </w:r>
+    </w:p>
+    <w:p>
+      <m:oMathPara>
+        <m:oMath>
+          <m:r>
+            <w:rPr>
+              <w:rFonts w:ascii="Cambria Math" w:hAnsi="Cambria Math"/>
+            </w:rPr>
+            <w:lastRenderedPageBreak/>
+            <m:t>p=</m:t>
+          </m:r>
+          <m:sSubSup>
+            <m:sSubSupPr>
+              <m:ctrlPr>
+                <w:rPr>
+                  <w:rFonts w:ascii="Cambria Math" w:hAnsi="Cambria Math"/>
+                  <w:i/>
+                </w:rPr>
+              </m:ctrlPr>
+            </m:sSubSupPr>
+            <m:e>
+              <m:r>
+                <w:rPr>
+                  <w:rFonts w:ascii="Cambria Math" w:hAnsi="Cambria Math"/>
+                </w:rPr>
+                <m:t>C</m:t>
+              </m:r>
+            </m:e>
+            <m:sub>
+              <m:r>
+                <w:rPr>
+                  <w:rFonts w:ascii="Cambria Math" w:hAnsi="Cambria Math"/>
+                </w:rPr>
+                <m:t>x</m:t>
+              </m:r>
+            </m:sub>
+            <m:sup>
+              <m:r>
+                <w:rPr>
+                  <w:rFonts w:ascii="Cambria Math" w:hAnsi="Cambria Math"/>
+                </w:rPr>
+                <m:t>n</m:t>
+              </m:r>
+            </m:sup>
+          </m:sSubSup>
+          <m:sSup>
+            <m:sSupPr>
+              <m:ctrlPr>
+                <w:rPr>
+                  <w:rFonts w:ascii="Cambria Math" w:hAnsi="Cambria Math"/>
+                  <w:i/>
+                </w:rPr>
+              </m:ctrlPr>
+            </m:sSupPr>
+            <m:e>
+              <m:r>
+                <w:rPr>
+                  <w:rFonts w:ascii="Cambria Math" w:hAnsi="Cambria Math"/>
+                </w:rPr>
+                <m:t>p</m:t>
+              </m:r>
+            </m:e>
+            <m:sup>
+              <m:r>
+                <w:rPr>
+                  <w:rFonts w:ascii="Cambria Math" w:hAnsi="Cambria Math"/>
+                </w:rPr>
+                <m:t>x</m:t>
+              </m:r>
+            </m:sup>
+          </m:sSup>
+          <m:sSup>
+            <m:sSupPr>
+              <m:ctrlPr>
+                <w:rPr>
+                  <w:rFonts w:ascii="Cambria Math" w:hAnsi="Cambria Math"/>
+                  <w:i/>
+                </w:rPr>
+              </m:ctrlPr>
+            </m:sSupPr>
+            <m:e>
+              <m:d>
+                <m:dPr>
+                  <m:ctrlPr>
+                    <w:rPr>
+                      <w:rFonts w:ascii="Cambria Math" w:hAnsi="Cambria Math"/>
+                      <w:i/>
+                    </w:rPr>
+                  </m:ctrlPr>
+                </m:dPr>
+                <m:e>
+                  <m:r>
+                    <w:rPr>
+                      <w:rFonts w:ascii="Cambria Math" w:hAnsi="Cambria Math"/>
+                    </w:rPr>
+                    <m:t>1-p</m:t>
+                  </m:r>
+                </m:e>
+              </m:d>
+            </m:e>
+            <m:sup>
+              <m:r>
+                <w:rPr>
+                  <w:rFonts w:ascii="Cambria Math" w:hAnsi="Cambria Math"/>
+                </w:rPr>
+                <m:t>n-x</m:t>
+              </m:r>
+            </m:sup>
+          </m:sSup>
+        </m:oMath>
+      </m:oMathPara>
+    </w:p>
+    <w:p>
+      <m:oMathPara>
+        <m:oMath>
+          <m:r>
+            <w:rPr>
+              <w:rFonts w:ascii="Cambria Math" w:hAnsi="Cambria Math"/>
+            </w:rPr>
+            <m:t>cdf=</m:t>
+          </m:r>
+          <m:nary>
+            <m:naryPr>
+              <m:chr m:val="∑"/>
+              <m:ctrlPr>
+                <w:rPr>
+                  <w:rFonts w:ascii="Cambria Math" w:hAnsi="Cambria Math"/>
+                </w:rPr>
+              </m:ctrlPr>
+            </m:naryPr>
+            <m:sub>
+              <m:r>
+                <w:rPr>
+                  <w:rFonts w:ascii="Cambria Math" w:hAnsi="Cambria Math"/>
+                </w:rPr>
+                <m:t>i=0</m:t>
+              </m:r>
+              <m:ctrlPr>
+                <w:rPr>
+                  <w:rFonts w:ascii="Cambria Math" w:hAnsi="Cambria Math"/>
+                  <w:i/>
+                </w:rPr>
+              </m:ctrlPr>
+            </m:sub>
+            <m:sup>
+              <m:r>
+                <w:rPr>
+                  <w:rFonts w:ascii="Cambria Math" w:hAnsi="Cambria Math"/>
+                </w:rPr>
+                <m:t>n</m:t>
+              </m:r>
+              <m:ctrlPr>
+                <w:rPr>
+                  <w:rFonts w:ascii="Cambria Math" w:hAnsi="Cambria Math"/>
+                  <w:i/>
+                </w:rPr>
+              </m:ctrlPr>
+            </m:sup>
+            <m:e>
+              <m:r>
+                <w:rPr>
+                  <w:rFonts w:ascii="Cambria Math" w:hAnsi="Cambria Math"/>
+                </w:rPr>
+                <m:t>p</m:t>
+              </m:r>
+              <m:d>
+                <m:dPr>
+                  <m:ctrlPr>
+                    <w:rPr>
+                      <w:rFonts w:ascii="Cambria Math" w:hAnsi="Cambria Math"/>
+                      <w:i/>
+                    </w:rPr>
+                  </m:ctrlPr>
+                </m:dPr>
+                <m:e>
+                  <m:sSub>
+                    <m:sSubPr>
+                      <m:ctrlPr>
+                        <w:rPr>
+                          <w:rFonts w:ascii="Cambria Math" w:hAnsi="Cambria Math"/>
+                          <w:i/>
+                        </w:rPr>
+                      </m:ctrlPr>
+                    </m:sSubPr>
+                    <m:e>
+                      <m:r>
+                        <w:rPr>
+                          <w:rFonts w:ascii="Cambria Math" w:hAnsi="Cambria Math"/>
+                        </w:rPr>
+                        <m:t>x</m:t>
+                      </m:r>
+                    </m:e>
+                    <m:sub>
+                      <m:r>
+                        <w:rPr>
+                          <w:rFonts w:ascii="Cambria Math" w:hAnsi="Cambria Math"/>
+                        </w:rPr>
+                        <m:t>i</m:t>
+                      </m:r>
+                    </m:sub>
+                  </m:sSub>
+                </m:e>
+              </m:d>
+              <m:ctrlPr>
+                <w:rPr>
+                  <w:rFonts w:ascii="Cambria Math" w:hAnsi="Cambria Math"/>
+                  <w:i/>
+                </w:rPr>
+              </m:ctrlPr>
+            </m:e>
+          </m:nary>
+        </m:oMath>
+      </m:oMathPara>
+    </w:p>
+    <w:p>
+      <w:pPr>
+        <w:jc w:val="center"/>
+        <w:rPr>
+          <w:rFonts w:hint="eastAsia"/>
+        </w:rPr>
+      </w:pPr>
+      <w:r>
+        <w:drawing>
+          <wp:inline distT="0" distB="0" distL="0" distR="0" wp14:anchorId="5B0EE033" wp14:editId="1E24594D">
+            <wp:extent cx="5274310" cy="1485265"/>
+            <wp:effectExtent l="0" t="0" r="2540" b="635"/>
+            <wp:docPr id="8" name="圖片 8"/>
+            <wp:cNvGraphicFramePr>
+              <a:graphicFrameLocks xmlns:a="http://schemas.openxmlformats.org/drawingml/2006/main" noChangeAspect="1"/>
+            </wp:cNvGraphicFramePr>
+            <a:graphic xmlns:a="http://schemas.openxmlformats.org/drawingml/2006/main">
+              <a:graphicData uri="http://schemas.openxmlformats.org/drawingml/2006/picture">
+                <pic:pic xmlns:pic="http://schemas.openxmlformats.org/drawingml/2006/picture">
+                  <pic:nvPicPr>
+                    <pic:cNvPr id="1" name=""/>
+                    <pic:cNvPicPr/>
+                  </pic:nvPicPr>
+                  <pic:blipFill>
+                    <a:blip r:embed="rId7"/>
+                    <a:stretch>
+                      <a:fillRect/>
+                    </a:stretch>
+                  </pic:blipFill>
+                  <pic:spPr>
+                    <a:xfrm>
+                      <a:off x="0" y="0"/>
+                      <a:ext cx="5274310" cy="1485265"/>
+                    </a:xfrm>
+                    <a:prstGeom prst="rect">
+                      <a:avLst/>
+                    </a:prstGeom>
+                  </pic:spPr>
+                </pic:pic>
+              </a:graphicData>
+            </a:graphic>
+          </wp:inline>
+        </w:drawing>
+      </w:r>
+    </w:p>
+    <w:p>
+      <w:r>
+        <w:rPr>
+          <w:rFonts w:hint="eastAsia"/>
+        </w:rPr>
+        <w:t>(</w:t>
+      </w:r>
+      <w:r>
+        <w:t>g</w:t>
+      </w:r>
+      <w:r>
+        <w:t>)</w:t>
+      </w:r>
+      <w:r>
+        <w:t xml:space="preserve"> </w:t>
+      </w:r>
+      <w:r>
+        <w:t>Negative Binomial</w:t>
+      </w:r>
+    </w:p>
+    <w:p>
+      <m:oMathPara>
+        <m:oMath>
+          <m:r>
+            <w:rPr>
+              <w:rFonts w:ascii="Cambria Math" w:hAnsi="Cambria Math"/>
+            </w:rPr>
+            <m:t>p=</m:t>
+          </m:r>
+          <m:sSubSup>
+            <m:sSubSupPr>
+              <m:ctrlPr>
+                <w:rPr>
+                  <w:rFonts w:ascii="Cambria Math" w:hAnsi="Cambria Math"/>
+                  <w:i/>
+                </w:rPr>
+              </m:ctrlPr>
+            </m:sSubSupPr>
+            <m:e>
+              <m:r>
+                <w:rPr>
+                  <w:rFonts w:ascii="Cambria Math" w:hAnsi="Cambria Math"/>
+                </w:rPr>
+                <m:t>C</m:t>
+              </m:r>
+            </m:e>
+            <m:sub>
+              <m:r>
+                <w:rPr>
+                  <w:rFonts w:ascii="Cambria Math" w:hAnsi="Cambria Math"/>
+                </w:rPr>
+                <m:t>r-1</m:t>
+              </m:r>
+            </m:sub>
+            <m:sup>
+              <m:r>
+                <w:rPr>
+                  <w:rFonts w:ascii="Cambria Math" w:hAnsi="Cambria Math"/>
+                </w:rPr>
+                <m:t>x+r-1</m:t>
+              </m:r>
+            </m:sup>
+          </m:sSubSup>
+          <m:sSup>
+            <m:sSupPr>
+              <m:ctrlPr>
+                <w:rPr>
+                  <w:rFonts w:ascii="Cambria Math" w:hAnsi="Cambria Math"/>
+                  <w:i/>
+                </w:rPr>
+              </m:ctrlPr>
+            </m:sSupPr>
+            <m:e>
+              <m:r>
+                <w:rPr>
+                  <w:rFonts w:ascii="Cambria Math" w:hAnsi="Cambria Math"/>
+                </w:rPr>
+                <m:t>p</m:t>
+              </m:r>
+            </m:e>
+            <m:sup>
+              <m:r>
+                <w:rPr>
+                  <w:rFonts w:ascii="Cambria Math" w:hAnsi="Cambria Math"/>
+                </w:rPr>
+                <m:t>r</m:t>
+              </m:r>
+            </m:sup>
+          </m:sSup>
+          <m:sSup>
+            <m:sSupPr>
+              <m:ctrlPr>
+                <w:rPr>
+                  <w:rFonts w:ascii="Cambria Math" w:hAnsi="Cambria Math"/>
+                  <w:i/>
+                </w:rPr>
+              </m:ctrlPr>
+            </m:sSupPr>
+            <m:e>
+              <m:d>
+                <m:dPr>
+                  <m:ctrlPr>
+                    <w:rPr>
+                      <w:rFonts w:ascii="Cambria Math" w:hAnsi="Cambria Math"/>
+                      <w:i/>
+                    </w:rPr>
+                  </m:ctrlPr>
+                </m:dPr>
+                <m:e>
+                  <m:r>
+                    <w:rPr>
+                      <w:rFonts w:ascii="Cambria Math" w:hAnsi="Cambria Math"/>
+                    </w:rPr>
+                    <m:t>1-p</m:t>
+                  </m:r>
+                </m:e>
+              </m:d>
+            </m:e>
+            <m:sup>
+              <m:r>
+                <w:rPr>
+                  <w:rFonts w:ascii="Cambria Math" w:hAnsi="Cambria Math"/>
+                </w:rPr>
+                <m:t>x</m:t>
+              </m:r>
+            </m:sup>
+          </m:sSup>
+        </m:oMath>
+      </m:oMathPara>
+    </w:p>
+    <w:p>
+      <m:oMathPara>
+        <m:oMath>
+          <m:r>
+            <w:rPr>
+              <w:rFonts w:ascii="Cambria Math" w:hAnsi="Cambria Math"/>
+            </w:rPr>
+            <m:t>cdf=</m:t>
+          </m:r>
+          <m:nary>
+            <m:naryPr>
+              <m:chr m:val="∑"/>
+              <m:ctrlPr>
+                <w:rPr>
+                  <w:rFonts w:ascii="Cambria Math" w:hAnsi="Cambria Math"/>
+                </w:rPr>
+              </m:ctrlPr>
+            </m:naryPr>
+            <m:sub>
+              <m:r>
+                <w:rPr>
+                  <w:rFonts w:ascii="Cambria Math" w:hAnsi="Cambria Math"/>
+                </w:rPr>
+                <m:t>i=0</m:t>
+              </m:r>
+              <m:ctrlPr>
+                <w:rPr>
+                  <w:rFonts w:ascii="Cambria Math" w:hAnsi="Cambria Math"/>
+                  <w:i/>
+                </w:rPr>
+              </m:ctrlPr>
+            </m:sub>
+            <m:sup>
+              <m:r>
+                <w:rPr>
+                  <w:rFonts w:ascii="Cambria Math" w:hAnsi="Cambria Math"/>
+                </w:rPr>
+                <m:t>n</m:t>
+              </m:r>
+              <m:ctrlPr>
+                <w:rPr>
+                  <w:rFonts w:ascii="Cambria Math" w:hAnsi="Cambria Math"/>
+                  <w:i/>
+                </w:rPr>
+              </m:ctrlPr>
+            </m:sup>
+            <m:e>
+              <m:r>
+                <w:rPr>
+                  <w:rFonts w:ascii="Cambria Math" w:hAnsi="Cambria Math"/>
+                </w:rPr>
+                <m:t>p</m:t>
+              </m:r>
+              <m:d>
+                <m:dPr>
+                  <m:ctrlPr>
+                    <w:rPr>
+                      <w:rFonts w:ascii="Cambria Math" w:hAnsi="Cambria Math"/>
+                      <w:i/>
+                    </w:rPr>
+                  </m:ctrlPr>
+                </m:dPr>
+                <m:e>
+                  <m:sSub>
+                    <m:sSubPr>
+                      <m:ctrlPr>
+                        <w:rPr>
+                          <w:rFonts w:ascii="Cambria Math" w:hAnsi="Cambria Math"/>
+                          <w:i/>
+                        </w:rPr>
+                      </m:ctrlPr>
+                    </m:sSubPr>
+                    <m:e>
+                      <m:r>
+                        <w:rPr>
+                          <w:rFonts w:ascii="Cambria Math" w:hAnsi="Cambria Math"/>
+                        </w:rPr>
+                        <m:t>x</m:t>
+                      </m:r>
+                    </m:e>
+                    <m:sub>
+                      <m:r>
+                        <w:rPr>
+                          <w:rFonts w:ascii="Cambria Math" w:hAnsi="Cambria Math"/>
+                        </w:rPr>
+                        <m:t>i</m:t>
+                      </m:r>
+                    </m:sub>
+                  </m:sSub>
+                </m:e>
+              </m:d>
+              <m:ctrlPr>
+                <w:rPr>
+                  <w:rFonts w:ascii="Cambria Math" w:hAnsi="Cambria Math"/>
+                  <w:i/>
+                </w:rPr>
+              </m:ctrlPr>
+            </m:e>
+          </m:nary>
+        </m:oMath>
+      </m:oMathPara>
+    </w:p>
+    <w:p>
+      <w:r>
+        <w:drawing>
+          <wp:inline distT="0" distB="0" distL="0" distR="0" wp14:anchorId="4760E829" wp14:editId="6712DF27">
+            <wp:extent cx="5274310" cy="1437005"/>
+            <wp:effectExtent l="0" t="0" r="2540" b="0"/>
+            <wp:docPr id="9" name="圖片 9"/>
+            <wp:cNvGraphicFramePr>
+              <a:graphicFrameLocks xmlns:a="http://schemas.openxmlformats.org/drawingml/2006/main" noChangeAspect="1"/>
+            </wp:cNvGraphicFramePr>
+            <a:graphic xmlns:a="http://schemas.openxmlformats.org/drawingml/2006/main">
+              <a:graphicData uri="http://schemas.openxmlformats.org/drawingml/2006/picture">
+                <pic:pic xmlns:pic="http://schemas.openxmlformats.org/drawingml/2006/picture">
+                  <pic:nvPicPr>
+                    <pic:cNvPr id="1" name=""/>
+                    <pic:cNvPicPr/>
+                  </pic:nvPicPr>
+                  <pic:blipFill>
+                    <a:blip r:embed="rId8"/>
+                    <a:stretch>
+                      <a:fillRect/>
+                    </a:stretch>
+                  </pic:blipFill>
+                  <pic:spPr>
+                    <a:xfrm>
+                      <a:off x="0" y="0"/>
+                      <a:ext cx="5274310" cy="1437005"/>
+                    </a:xfrm>
+                    <a:prstGeom prst="rect">
+                      <a:avLst/>
+                    </a:prstGeom>
+                  </pic:spPr>
+                </pic:pic>
+              </a:graphicData>
+            </a:graphic>
+          </wp:inline>
+        </w:drawing>
+      </w:r>
+    </w:p>
+    <w:p>
+      <w:r>
+        <w:rPr>
+          <w:rFonts w:hint="eastAsia"/>
+        </w:rPr>
+        <w:t>(</w:t>
+      </w:r>
+      <w:r>
+        <w:t>h</w:t>
+      </w:r>
+      <w:r>
+        <w:t>)</w:t>
+      </w:r>
+      <w:r>
+        <w:t xml:space="preserve"> </w:t>
+      </w:r>
+      <w:r>
+        <w:t>Dirichlet</w:t>
+      </w:r>
+    </w:p>
+    <w:p/>
+    <w:p/>
+    <w:p>
+      <w:pPr>
+        <w:pBdr>
+          <w:bottom w:val="single" w:sz="4" w:space="1" w:color="auto"/>
+        </w:pBdr>
+      </w:pPr>
+      <w:r>
+        <w:rPr>
+          <w:rFonts w:hint="eastAsia"/>
+        </w:rPr>
+        <w:t>Q</w:t>
+      </w:r>
+      <w:r>
+        <w:t>2.</w:t>
+      </w:r>
+    </w:p>
+    <w:p>
+      <w:r>
+        <w:t>p(x) is the target distribution and q(x) is the simulated distribution. I assume that the distribution is as following respectively.</w:t>
+      </w:r>
+    </w:p>
+    <w:p>
+      <w:pPr>
+        <w:jc w:val="center"/>
+      </w:pPr>
+      <w:r>
+        <w:drawing>
+          <wp:inline distT="0" distB="0" distL="0" distR="0" wp14:anchorId="3089DC88" wp14:editId="33DE29A5">
+            <wp:extent cx="2638793" cy="1181265"/>
+            <wp:effectExtent l="0" t="0" r="0" b="0"/>
+            <wp:docPr id="12" name="圖片 12"/>
+            <wp:cNvGraphicFramePr>
+              <a:graphicFrameLocks xmlns:a="http://schemas.openxmlformats.org/drawingml/2006/main" noChangeAspect="1"/>
+            </wp:cNvGraphicFramePr>
+            <a:graphic xmlns:a="http://schemas.openxmlformats.org/drawingml/2006/main">
+              <a:graphicData uri="http://schemas.openxmlformats.org/drawingml/2006/picture">
+                <pic:pic xmlns:pic="http://schemas.openxmlformats.org/drawingml/2006/picture">
+                  <pic:nvPicPr>
+                    <pic:cNvPr id="1" name=""/>
+                    <pic:cNvPicPr/>
+                  </pic:nvPicPr>
+                  <pic:blipFill>
+                    <a:blip r:embed="rId9"/>
+                    <a:stretch>
+                      <a:fillRect/>
+                    </a:stretch>
+                  </pic:blipFill>
+                  <pic:spPr>
+                    <a:xfrm>
+                      <a:off x="0" y="0"/>
+                      <a:ext cx="2638793" cy="1181265"/>
+                    </a:xfrm>
+                    <a:prstGeom prst="rect">
+                      <a:avLst/>
+                    </a:prstGeom>
+                  </pic:spPr>
+                </pic:pic>
+              </a:graphicData>
+            </a:graphic>
+          </wp:inline>
+        </w:drawing>
+      </w:r>
+    </w:p>
+    <w:p>
+      <w:r>
+        <w:rPr>
+          <w:rFonts w:hint="eastAsia"/>
+        </w:rPr>
+        <w:t>(</w:t>
+      </w:r>
+      <w:r>
+        <w:t>a)</w:t>
+      </w:r>
+    </w:p>
+    <w:p>
+      <w:pPr>
+        <w:jc w:val="center"/>
+      </w:pPr>
+      <w:r>
+        <w:lastRenderedPageBreak/>
+        <w:drawing>
+          <wp:inline distT="0" distB="0" distL="0" distR="0" wp14:anchorId="0D44A16E" wp14:editId="1CF1A7F2">
+            <wp:extent cx="4010585" cy="2724530"/>
+            <wp:effectExtent l="0" t="0" r="9525" b="0"/>
+            <wp:docPr id="14" name="圖片 14"/>
+            <wp:cNvGraphicFramePr>
+              <a:graphicFrameLocks xmlns:a="http://schemas.openxmlformats.org/drawingml/2006/main" noChangeAspect="1"/>
+            </wp:cNvGraphicFramePr>
+            <a:graphic xmlns:a="http://schemas.openxmlformats.org/drawingml/2006/main">
+              <a:graphicData uri="http://schemas.openxmlformats.org/drawingml/2006/picture">
+                <pic:pic xmlns:pic="http://schemas.openxmlformats.org/drawingml/2006/picture">
+                  <pic:nvPicPr>
+                    <pic:cNvPr id="1" name=""/>
+                    <pic:cNvPicPr/>
+                  </pic:nvPicPr>
+                  <pic:blipFill>
+                    <a:blip r:embed="rId10"/>
+                    <a:stretch>
+                      <a:fillRect/>
+                    </a:stretch>
+                  </pic:blipFill>
+                  <pic:spPr>
+                    <a:xfrm>
+                      <a:off x="0" y="0"/>
+                      <a:ext cx="4010585" cy="2724530"/>
+                    </a:xfrm>
+                    <a:prstGeom prst="rect">
+                      <a:avLst/>
+                    </a:prstGeom>
+                  </pic:spPr>
+                </pic:pic>
+              </a:graphicData>
+            </a:graphic>
+          </wp:inline>
+        </w:drawing>
+      </w:r>
+    </w:p>
+    <w:p>
+      <w:r>
+        <w:t>As the problem set, target mean</w:t>
+      </w:r>
+      <w:r>
+        <w:t xml:space="preserve"> is 0 and target std is 1. I do sampling for 10000 times. The estimated E(X</w:t>
+      </w:r>
+      <w:r>
+        <w:rPr>
+          <w:vertAlign w:val="superscript"/>
+        </w:rPr>
+        <w:t>2</w:t>
+      </w:r>
+      <w:r>
+        <w:t xml:space="preserve">) is </w:t>
+      </w:r>
+      <w:r>
+        <w:t>0.305</w:t>
+      </w:r>
+      <w:r>
+        <w:t>8</w:t>
+      </w:r>
+    </w:p>
+    <w:p>
+      <w:r>
+        <w:t>For the distribution of estimation,</w:t>
+      </w:r>
+    </w:p>
+    <w:p>
+      <w:pPr>
+        <w:rPr>
+          <w:rFonts w:hint="eastAsia"/>
+        </w:rPr>
+      </w:pPr>
+    </w:p>
+    <w:p>
+      <w:r>
+        <w:rPr>
+          <w:rFonts w:hint="eastAsia"/>
+        </w:rPr>
+        <w:t>(</w:t>
+      </w:r>
+      <w:r>
+        <w:t>b)</w:t>
+      </w:r>
+    </w:p>
+    <w:p>
+      <w:pPr>
+        <w:jc w:val="center"/>
+        <w:rPr>
+          <w:rFonts w:hint="eastAsia"/>
+        </w:rPr>
+      </w:pPr>
+      <w:r>
+        <w:drawing>
+          <wp:inline distT="0" distB="0" distL="0" distR="0" wp14:anchorId="1315A58C" wp14:editId="407C979E">
+            <wp:extent cx="3991532" cy="2791215"/>
+            <wp:effectExtent l="0" t="0" r="0" b="9525"/>
+            <wp:docPr id="16" name="圖片 16"/>
+            <wp:cNvGraphicFramePr>
+              <a:graphicFrameLocks xmlns:a="http://schemas.openxmlformats.org/drawingml/2006/main" noChangeAspect="1"/>
+            </wp:cNvGraphicFramePr>
+            <a:graphic xmlns:a="http://schemas.openxmlformats.org/drawingml/2006/main">
+              <a:graphicData uri="http://schemas.openxmlformats.org/drawingml/2006/picture">
+                <pic:pic xmlns:pic="http://schemas.openxmlformats.org/drawingml/2006/picture">
+                  <pic:nvPicPr>
+                    <pic:cNvPr id="1" name=""/>
+                    <pic:cNvPicPr/>
+                  </pic:nvPicPr>
+                  <pic:blipFill>
+                    <a:blip r:embed="rId11"/>
+                    <a:stretch>
+                      <a:fillRect/>
+                    </a:stretch>
+                  </pic:blipFill>
+                  <pic:spPr>
+                    <a:xfrm>
+                      <a:off x="0" y="0"/>
+                      <a:ext cx="3991532" cy="2791215"/>
+                    </a:xfrm>
+                    <a:prstGeom prst="rect">
+                      <a:avLst/>
+                    </a:prstGeom>
+                  </pic:spPr>
+                </pic:pic>
+              </a:graphicData>
+            </a:graphic>
+          </wp:inline>
+        </w:drawing>
+      </w:r>
+    </w:p>
+    <w:p>
+      <w:pPr>
+        <w:rPr>
+          <w:rFonts w:hint="eastAsia"/>
+        </w:rPr>
+      </w:pPr>
+      <w:r>
+        <w:t>As the problem set, target mean is 0 and target std is 1. I do sampling for 10000 times. The estimated E(X</w:t>
+      </w:r>
+      <w:r>
+        <w:rPr>
+          <w:vertAlign w:val="superscript"/>
+        </w:rPr>
+        <w:t>2</w:t>
+      </w:r>
+      <w:r>
+        <w:t xml:space="preserve">) is </w:t>
+      </w:r>
+      <w:r>
+        <w:t>0.3135</w:t>
+      </w:r>
+    </w:p>
+    <w:p/>
+    <w:p>
+      <w:pPr>
+        <w:pBdr>
+          <w:bottom w:val="single" w:sz="4" w:space="1" w:color="auto"/>
+        </w:pBdr>
+      </w:pPr>
+      <w:r>
+        <w:rPr>
+          <w:rFonts w:hint="eastAsia"/>
+        </w:rPr>
+        <w:t>Q</w:t>
+      </w:r>
+      <w:r>
+        <w:t>3.</w:t>
+      </w:r>
+    </w:p>
+    <w:p>
+      <w:r>
+        <w:rPr>
+          <w:rFonts w:hint="eastAsia"/>
+        </w:rPr>
+        <w:t>(</w:t>
+      </w:r>
+      <w:r>
+        <w:t>a)</w:t>
+      </w:r>
+    </w:p>
+    <w:p>
+      <w:pPr>
+        <w:rPr>
+          <w:rFonts w:hint="eastAsia"/>
+        </w:rPr>
+      </w:pPr>
+      <w:r>
+        <w:t xml:space="preserve">“h” will </w:t>
+      </w:r>
+      <w:r>
+        <w:t>affect the accuracy of the estimation.</w:t>
+      </w:r>
+      <w:r>
+        <w:t xml:space="preserve"> Thus, if h increases, </w:t>
       </w:r>
       <m:oMath>
         <m:acc>
@@ -266,9 +2145,555 @@
         <w:t xml:space="preserve"> </w:t>
       </w:r>
       <w:r>
-        <w:t>is.</w:t>
-      </w:r>
-    </w:p>
+        <w:t>will be close to 3.14. In fact, it has a lower bound.</w:t>
+      </w:r>
+    </w:p>
+    <w:p/>
+    <w:tbl>
+      <w:tblPr>
+        <w:tblStyle w:val="a4"/>
+        <w:tblW w:w="0" w:type="auto"/>
+        <w:tblLook w:val="04A0" w:firstRow="1" w:lastRow="0" w:firstColumn="1" w:lastColumn="0" w:noHBand="0" w:noVBand="1"/>
+      </w:tblPr>
+      <w:tblGrid>
+        <w:gridCol w:w="2765"/>
+        <w:gridCol w:w="2765"/>
+        <w:gridCol w:w="2766"/>
+      </w:tblGrid>
+      <w:tr>
+        <w:tc>
+          <w:tcPr>
+            <w:tcW w:w="8296" w:type="dxa"/>
+            <w:gridSpan w:val="3"/>
+          </w:tcPr>
+          <w:p>
+            <w:pPr>
+              <w:jc w:val="center"/>
+            </w:pPr>
+            <w:r>
+              <w:lastRenderedPageBreak/>
+              <w:t>Simulation for 100 times</w:t>
+            </w:r>
+          </w:p>
+        </w:tc>
+      </w:tr>
+      <w:tr>
+        <w:tc>
+          <w:tcPr>
+            <w:tcW w:w="2765" w:type="dxa"/>
+          </w:tcPr>
+          <w:p>
+            <w:pPr>
+              <w:jc w:val="center"/>
+              <w:rPr>
+                <w:rFonts w:hint="eastAsia"/>
+              </w:rPr>
+            </w:pPr>
+            <w:r>
+              <w:rPr>
+                <w:rFonts w:hint="eastAsia"/>
+              </w:rPr>
+              <w:t>h</w:t>
+            </w:r>
+          </w:p>
+        </w:tc>
+        <w:tc>
+          <w:tcPr>
+            <w:tcW w:w="2765" w:type="dxa"/>
+          </w:tcPr>
+          <w:p>
+            <w:pPr>
+              <w:jc w:val="center"/>
+              <w:rPr>
+                <w:rFonts w:hint="eastAsia"/>
+              </w:rPr>
+            </w:pPr>
+            <w:r>
+              <w:rPr>
+                <w:rFonts w:hint="eastAsia"/>
+              </w:rPr>
+              <w:t>M</w:t>
+            </w:r>
+            <w:r>
+              <w:t>ean</w:t>
+            </w:r>
+          </w:p>
+        </w:tc>
+        <w:tc>
+          <w:tcPr>
+            <w:tcW w:w="2766" w:type="dxa"/>
+          </w:tcPr>
+          <w:p>
+            <w:pPr>
+              <w:jc w:val="center"/>
+            </w:pPr>
+            <w:r>
+              <w:t>Std</w:t>
+            </w:r>
+          </w:p>
+        </w:tc>
+      </w:tr>
+      <w:tr>
+        <w:tc>
+          <w:tcPr>
+            <w:tcW w:w="2765" w:type="dxa"/>
+          </w:tcPr>
+          <w:p>
+            <w:pPr>
+              <w:jc w:val="center"/>
+            </w:pPr>
+            <w:r>
+              <w:rPr>
+                <w:rFonts w:hint="eastAsia"/>
+              </w:rPr>
+              <w:t>1</w:t>
+            </w:r>
+          </w:p>
+        </w:tc>
+        <w:tc>
+          <w:tcPr>
+            <w:tcW w:w="2765" w:type="dxa"/>
+          </w:tcPr>
+          <w:p>
+            <w:pPr>
+              <w:jc w:val="center"/>
+            </w:pPr>
+            <w:r>
+              <w:t>3.448</w:t>
+            </w:r>
+          </w:p>
+        </w:tc>
+        <w:tc>
+          <w:tcPr>
+            <w:tcW w:w="2766" w:type="dxa"/>
+          </w:tcPr>
+          <w:p>
+            <w:pPr>
+              <w:jc w:val="center"/>
+            </w:pPr>
+            <w:r>
+              <w:t>0.009</w:t>
+            </w:r>
+          </w:p>
+        </w:tc>
+      </w:tr>
+      <w:tr>
+        <w:tc>
+          <w:tcPr>
+            <w:tcW w:w="2765" w:type="dxa"/>
+          </w:tcPr>
+          <w:p>
+            <w:pPr>
+              <w:jc w:val="center"/>
+              <w:rPr>
+                <w:rFonts w:hint="eastAsia"/>
+              </w:rPr>
+            </w:pPr>
+            <w:r>
+              <w:rPr>
+                <w:rFonts w:hint="eastAsia"/>
+              </w:rPr>
+              <w:t>2</w:t>
+            </w:r>
+          </w:p>
+        </w:tc>
+        <w:tc>
+          <w:tcPr>
+            <w:tcW w:w="2765" w:type="dxa"/>
+          </w:tcPr>
+          <w:p>
+            <w:pPr>
+              <w:jc w:val="center"/>
+            </w:pPr>
+            <w:r>
+              <w:t>3.319</w:t>
+            </w:r>
+          </w:p>
+        </w:tc>
+        <w:tc>
+          <w:tcPr>
+            <w:tcW w:w="2766" w:type="dxa"/>
+          </w:tcPr>
+          <w:p>
+            <w:pPr>
+              <w:jc w:val="center"/>
+            </w:pPr>
+            <w:r>
+              <w:t>0.011</w:t>
+            </w:r>
+          </w:p>
+        </w:tc>
+      </w:tr>
+      <w:tr>
+        <w:tc>
+          <w:tcPr>
+            <w:tcW w:w="2765" w:type="dxa"/>
+          </w:tcPr>
+          <w:p>
+            <w:pPr>
+              <w:jc w:val="center"/>
+              <w:rPr>
+                <w:rFonts w:hint="eastAsia"/>
+              </w:rPr>
+            </w:pPr>
+            <w:r>
+              <w:rPr>
+                <w:rFonts w:hint="eastAsia"/>
+              </w:rPr>
+              <w:t>3</w:t>
+            </w:r>
+          </w:p>
+        </w:tc>
+        <w:tc>
+          <w:tcPr>
+            <w:tcW w:w="2765" w:type="dxa"/>
+          </w:tcPr>
+          <w:p>
+            <w:pPr>
+              <w:jc w:val="center"/>
+            </w:pPr>
+            <w:r>
+              <w:t>3.318</w:t>
+            </w:r>
+          </w:p>
+        </w:tc>
+        <w:tc>
+          <w:tcPr>
+            <w:tcW w:w="2766" w:type="dxa"/>
+          </w:tcPr>
+          <w:p>
+            <w:pPr>
+              <w:jc w:val="center"/>
+            </w:pPr>
+            <w:r>
+              <w:t>0.009</w:t>
+            </w:r>
+          </w:p>
+        </w:tc>
+      </w:tr>
+    </w:tbl>
+    <w:p/>
+    <w:p>
+      <w:r>
+        <w:t xml:space="preserve">“n” will affect the convergence of the distribution. The larger the </w:t>
+      </w:r>
+      <w:r>
+        <w:t xml:space="preserve">“n” </w:t>
+      </w:r>
+      <w:r>
+        <w:t>is, the smaller the standard deviation is.</w:t>
+      </w:r>
+    </w:p>
+    <w:p/>
+    <w:tbl>
+      <w:tblPr>
+        <w:tblStyle w:val="a4"/>
+        <w:tblW w:w="0" w:type="auto"/>
+        <w:tblLook w:val="04A0" w:firstRow="1" w:lastRow="0" w:firstColumn="1" w:lastColumn="0" w:noHBand="0" w:noVBand="1"/>
+      </w:tblPr>
+      <w:tblGrid>
+        <w:gridCol w:w="2765"/>
+        <w:gridCol w:w="2765"/>
+        <w:gridCol w:w="2766"/>
+      </w:tblGrid>
+      <w:tr>
+        <w:tc>
+          <w:tcPr>
+            <w:tcW w:w="8296" w:type="dxa"/>
+            <w:gridSpan w:val="3"/>
+          </w:tcPr>
+          <w:p>
+            <w:pPr>
+              <w:jc w:val="center"/>
+            </w:pPr>
+            <w:r>
+              <w:t>Simulation for 100 times</w:t>
+            </w:r>
+          </w:p>
+        </w:tc>
+      </w:tr>
+      <w:tr>
+        <w:tc>
+          <w:tcPr>
+            <w:tcW w:w="2765" w:type="dxa"/>
+          </w:tcPr>
+          <w:p>
+            <w:pPr>
+              <w:jc w:val="center"/>
+              <w:rPr>
+                <w:rFonts w:hint="eastAsia"/>
+              </w:rPr>
+            </w:pPr>
+            <w:r>
+              <w:rPr>
+                <w:rFonts w:hint="eastAsia"/>
+              </w:rPr>
+              <w:t>n</w:t>
+            </w:r>
+          </w:p>
+        </w:tc>
+        <w:tc>
+          <w:tcPr>
+            <w:tcW w:w="2765" w:type="dxa"/>
+          </w:tcPr>
+          <w:p>
+            <w:pPr>
+              <w:jc w:val="center"/>
+              <w:rPr>
+                <w:rFonts w:hint="eastAsia"/>
+              </w:rPr>
+            </w:pPr>
+            <w:r>
+              <w:rPr>
+                <w:rFonts w:hint="eastAsia"/>
+              </w:rPr>
+              <w:t>M</w:t>
+            </w:r>
+            <w:r>
+              <w:t>ean</w:t>
+            </w:r>
+          </w:p>
+        </w:tc>
+        <w:tc>
+          <w:tcPr>
+            <w:tcW w:w="2766" w:type="dxa"/>
+          </w:tcPr>
+          <w:p>
+            <w:pPr>
+              <w:jc w:val="center"/>
+            </w:pPr>
+            <w:r>
+              <w:t>Std</w:t>
+            </w:r>
+          </w:p>
+        </w:tc>
+      </w:tr>
+      <w:tr>
+        <w:tc>
+          <w:tcPr>
+            <w:tcW w:w="2765" w:type="dxa"/>
+          </w:tcPr>
+          <w:p>
+            <w:pPr>
+              <w:jc w:val="center"/>
+            </w:pPr>
+            <w:r>
+              <w:rPr>
+                <w:rFonts w:hint="eastAsia"/>
+              </w:rPr>
+              <w:t>2</w:t>
+            </w:r>
+            <w:r>
+              <w:t>00</w:t>
+            </w:r>
+          </w:p>
+        </w:tc>
+        <w:tc>
+          <w:tcPr>
+            <w:tcW w:w="2765" w:type="dxa"/>
+          </w:tcPr>
+          <w:p>
+            <w:pPr>
+              <w:jc w:val="center"/>
+            </w:pPr>
+            <w:r>
+              <w:t>3.4</w:t>
+            </w:r>
+            <w:r>
+              <w:t>66</w:t>
+            </w:r>
+          </w:p>
+        </w:tc>
+        <w:tc>
+          <w:tcPr>
+            <w:tcW w:w="2766" w:type="dxa"/>
+          </w:tcPr>
+          <w:p>
+            <w:pPr>
+              <w:jc w:val="center"/>
+            </w:pPr>
+            <w:r>
+              <w:t>0.09</w:t>
+            </w:r>
+            <w:r>
+              <w:t>3</w:t>
+            </w:r>
+          </w:p>
+        </w:tc>
+      </w:tr>
+      <w:tr>
+        <w:tc>
+          <w:tcPr>
+            <w:tcW w:w="2765" w:type="dxa"/>
+          </w:tcPr>
+          <w:p>
+            <w:pPr>
+              <w:jc w:val="center"/>
+              <w:rPr>
+                <w:rFonts w:hint="eastAsia"/>
+              </w:rPr>
+            </w:pPr>
+            <w:r>
+              <w:rPr>
+                <w:rFonts w:hint="eastAsia"/>
+              </w:rPr>
+              <w:t>1</w:t>
+            </w:r>
+            <w:r>
+              <w:t>000</w:t>
+            </w:r>
+          </w:p>
+        </w:tc>
+        <w:tc>
+          <w:tcPr>
+            <w:tcW w:w="2765" w:type="dxa"/>
+          </w:tcPr>
+          <w:p>
+            <w:pPr>
+              <w:jc w:val="center"/>
+            </w:pPr>
+            <w:r>
+              <w:t>3.</w:t>
+            </w:r>
+            <w:r>
+              <w:t>449</w:t>
+            </w:r>
+          </w:p>
+        </w:tc>
+        <w:tc>
+          <w:tcPr>
+            <w:tcW w:w="2766" w:type="dxa"/>
+          </w:tcPr>
+          <w:p>
+            <w:pPr>
+              <w:jc w:val="center"/>
+            </w:pPr>
+            <w:r>
+              <w:t>0.0</w:t>
+            </w:r>
+            <w:r>
+              <w:t>38</w:t>
+            </w:r>
+          </w:p>
+        </w:tc>
+      </w:tr>
+      <w:tr>
+        <w:tc>
+          <w:tcPr>
+            <w:tcW w:w="2765" w:type="dxa"/>
+          </w:tcPr>
+          <w:p>
+            <w:pPr>
+              <w:jc w:val="center"/>
+              <w:rPr>
+                <w:rFonts w:hint="eastAsia"/>
+              </w:rPr>
+            </w:pPr>
+            <w:r>
+              <w:rPr>
+                <w:rFonts w:hint="eastAsia"/>
+              </w:rPr>
+              <w:t>2</w:t>
+            </w:r>
+            <w:r>
+              <w:t>000</w:t>
+            </w:r>
+          </w:p>
+        </w:tc>
+        <w:tc>
+          <w:tcPr>
+            <w:tcW w:w="2765" w:type="dxa"/>
+          </w:tcPr>
+          <w:p>
+            <w:pPr>
+              <w:jc w:val="center"/>
+            </w:pPr>
+            <w:r>
+              <w:t>3.</w:t>
+            </w:r>
+            <w:r>
+              <w:t>447</w:t>
+            </w:r>
+          </w:p>
+        </w:tc>
+        <w:tc>
+          <w:tcPr>
+            <w:tcW w:w="2766" w:type="dxa"/>
+          </w:tcPr>
+          <w:p>
+            <w:pPr>
+              <w:jc w:val="center"/>
+            </w:pPr>
+            <w:r>
+              <w:t>0.026</w:t>
+            </w:r>
+          </w:p>
+        </w:tc>
+      </w:tr>
+      <w:tr>
+        <w:tc>
+          <w:tcPr>
+            <w:tcW w:w="2765" w:type="dxa"/>
+          </w:tcPr>
+          <w:p>
+            <w:pPr>
+              <w:jc w:val="center"/>
+              <w:rPr>
+                <w:rFonts w:hint="eastAsia"/>
+              </w:rPr>
+            </w:pPr>
+            <w:r>
+              <w:rPr>
+                <w:rFonts w:hint="eastAsia"/>
+              </w:rPr>
+              <w:t>2</w:t>
+            </w:r>
+            <w:r>
+              <w:t>0000</w:t>
+            </w:r>
+          </w:p>
+        </w:tc>
+        <w:tc>
+          <w:tcPr>
+            <w:tcW w:w="2765" w:type="dxa"/>
+          </w:tcPr>
+          <w:p>
+            <w:pPr>
+              <w:jc w:val="center"/>
+            </w:pPr>
+            <w:r>
+              <w:rPr>
+                <w:rFonts w:hint="eastAsia"/>
+              </w:rPr>
+              <w:t>3</w:t>
+            </w:r>
+            <w:r>
+              <w:t>.448</w:t>
+            </w:r>
+          </w:p>
+        </w:tc>
+        <w:tc>
+          <w:tcPr>
+            <w:tcW w:w="2766" w:type="dxa"/>
+          </w:tcPr>
+          <w:p>
+            <w:pPr>
+              <w:jc w:val="center"/>
+            </w:pPr>
+            <w:r>
+              <w:rPr>
+                <w:rFonts w:hint="eastAsia"/>
+              </w:rPr>
+              <w:t>0</w:t>
+            </w:r>
+            <w:r>
+              <w:t>.01</w:t>
+            </w:r>
+          </w:p>
+        </w:tc>
+      </w:tr>
+    </w:tbl>
+    <w:p/>
     <w:p>
       <w:r>
         <w:rPr>
@@ -329,7 +2754,7 @@
                     <pic:cNvPicPr/>
                   </pic:nvPicPr>
                   <pic:blipFill>
-                    <a:blip r:embed="rId4">
+                    <a:blip r:embed="rId12">
                       <a:extLst>
                         <a:ext uri="{28A0092B-C50C-407E-A947-70E740481C1C}">
                           <a14:useLocalDpi xmlns:a14="http://schemas.microsoft.com/office/drawing/2010/main" val="0"/>
@@ -402,13 +2827,12 @@
         <w:t>ith generated 23109 points.</w:t>
       </w:r>
     </w:p>
-    <w:p/>
-    <w:p>
-      <w:pPr>
-        <w:rPr>
-          <w:rFonts w:hint="eastAsia"/>
-        </w:rPr>
-      </w:pPr>
+    <w:p>
+      <w:r>
+        <w:t>When we simulate for 1000 times to find its distribution, it shows that mean has bias to 3.44.</w:t>
+      </w:r>
+    </w:p>
+    <w:p>
       <w:r>
         <w:rPr>
           <w:rFonts w:hint="eastAsia"/>
@@ -439,7 +2863,7 @@
                     <pic:cNvPicPr/>
                   </pic:nvPicPr>
                   <pic:blipFill>
-                    <a:blip r:embed="rId5">
+                    <a:blip r:embed="rId13">
                       <a:extLst>
                         <a:ext uri="{28A0092B-C50C-407E-A947-70E740481C1C}">
                           <a14:useLocalDpi xmlns:a14="http://schemas.microsoft.com/office/drawing/2010/main" val="0"/>
@@ -484,23 +2908,18 @@
       </w:r>
     </w:p>
     <w:p>
-      <w:pPr>
-        <w:rPr>
-          <w:rFonts w:hint="eastAsia"/>
-        </w:rPr>
-      </w:pPr>
       <w:r>
         <w:rPr>
           <w:noProof/>
         </w:rPr>
         <w:drawing>
-          <wp:anchor distT="0" distB="0" distL="114300" distR="114300" simplePos="0" relativeHeight="251665408" behindDoc="0" locked="0" layoutInCell="1" allowOverlap="1" wp14:anchorId="55A55328" wp14:editId="4E73EFAD">
+          <wp:anchor distT="0" distB="0" distL="114300" distR="114300" simplePos="0" relativeHeight="251665408" behindDoc="0" locked="0" layoutInCell="1" allowOverlap="1" wp14:anchorId="55A55328" wp14:editId="62ED9BBA">
             <wp:simplePos x="0" y="0"/>
             <wp:positionH relativeFrom="margin">
               <wp:align>center</wp:align>
             </wp:positionH>
             <wp:positionV relativeFrom="paragraph">
-              <wp:posOffset>2766060</wp:posOffset>
+              <wp:posOffset>2927985</wp:posOffset>
             </wp:positionV>
             <wp:extent cx="3479165" cy="2392680"/>
             <wp:effectExtent l="0" t="0" r="0" b="0"/>
@@ -517,7 +2936,7 @@
                     <pic:cNvPicPr/>
                   </pic:nvPicPr>
                   <pic:blipFill>
-                    <a:blip r:embed="rId6">
+                    <a:blip r:embed="rId14">
                       <a:extLst>
                         <a:ext uri="{28A0092B-C50C-407E-A947-70E740481C1C}">
                           <a14:useLocalDpi xmlns:a14="http://schemas.microsoft.com/office/drawing/2010/main" val="0"/>
@@ -554,15 +2973,15 @@
           <w:noProof/>
         </w:rPr>
         <w:drawing>
-          <wp:anchor distT="0" distB="0" distL="114300" distR="114300" simplePos="0" relativeHeight="251661312" behindDoc="0" locked="0" layoutInCell="1" allowOverlap="1" wp14:anchorId="73D59D96" wp14:editId="24E20227">
+          <wp:anchor distT="0" distB="0" distL="114300" distR="114300" simplePos="0" relativeHeight="251661312" behindDoc="0" locked="0" layoutInCell="1" allowOverlap="1" wp14:anchorId="73D59D96" wp14:editId="2E61BA3C">
             <wp:simplePos x="0" y="0"/>
             <wp:positionH relativeFrom="margin">
               <wp:align>center</wp:align>
             </wp:positionH>
             <wp:positionV relativeFrom="paragraph">
-              <wp:posOffset>274320</wp:posOffset>
+              <wp:posOffset>278130</wp:posOffset>
             </wp:positionV>
-            <wp:extent cx="3676650" cy="2362200"/>
+            <wp:extent cx="3320415" cy="2133600"/>
             <wp:effectExtent l="0" t="0" r="0" b="0"/>
             <wp:wrapTopAndBottom/>
             <wp:docPr id="2" name="圖片 2"/>
@@ -577,7 +2996,7 @@
                     <pic:cNvPicPr/>
                   </pic:nvPicPr>
                   <pic:blipFill>
-                    <a:blip r:embed="rId7"/>
+                    <a:blip r:embed="rId15"/>
                     <a:stretch>
                       <a:fillRect/>
                     </a:stretch>
@@ -585,7 +3004,7 @@
                   <pic:spPr>
                     <a:xfrm>
                       <a:off x="0" y="0"/>
-                      <a:ext cx="3676650" cy="2362200"/>
+                      <a:ext cx="3320415" cy="2133600"/>
                     </a:xfrm>
                     <a:prstGeom prst="rect">
                       <a:avLst/>
@@ -594,11 +3013,23 @@
                 </pic:pic>
               </a:graphicData>
             </a:graphic>
+            <wp14:sizeRelH relativeFrom="margin">
+              <wp14:pctWidth>0</wp14:pctWidth>
+            </wp14:sizeRelH>
+            <wp14:sizeRelV relativeFrom="margin">
+              <wp14:pctHeight>0</wp14:pctHeight>
+            </wp14:sizeRelV>
           </wp:anchor>
         </w:drawing>
       </w:r>
       <w:r>
-        <w:t xml:space="preserve">the following figure is the simulation of my method, and </w:t>
+        <w:t xml:space="preserve">the following figure is the simulation of my method, </w:t>
+      </w:r>
+      <w:r>
+        <w:t>which</w:t>
+      </w:r>
+      <w:r>
+        <w:t xml:space="preserve"> </w:t>
       </w:r>
       <m:oMath>
         <m:acc>
@@ -652,11 +3083,7 @@
         <w:t xml:space="preserve"> </w:t>
       </w:r>
       <w:r>
-        <w:t xml:space="preserve">estimation for 1000 epochs simulation. It shows that my method can </w:t>
-      </w:r>
-      <w:r>
-        <w:lastRenderedPageBreak/>
-        <w:t xml:space="preserve">accurately estimate </w:t>
+        <w:t xml:space="preserve">estimation for 1000 epochs simulation. It shows that my method can accurately estimate </w:t>
       </w:r>
       <m:oMath>
         <m:r>
@@ -685,6 +3112,7 @@
         <w:rPr>
           <w:noProof/>
         </w:rPr>
+        <w:lastRenderedPageBreak/>
         <w:drawing>
           <wp:anchor distT="0" distB="0" distL="114300" distR="114300" simplePos="0" relativeHeight="251663360" behindDoc="0" locked="0" layoutInCell="1" allowOverlap="1" wp14:anchorId="09E08933" wp14:editId="256BE146">
             <wp:simplePos x="0" y="0"/>
@@ -709,7 +3137,7 @@
                     <pic:cNvPicPr/>
                   </pic:nvPicPr>
                   <pic:blipFill>
-                    <a:blip r:embed="rId8"/>
+                    <a:blip r:embed="rId16"/>
                     <a:stretch>
                       <a:fillRect/>
                     </a:stretch>
@@ -811,6 +3239,195 @@
     </w:sectPr>
   </w:body>
 </w:document>
+</file>
+
+<file path=word/numbering.xml><?xml version="1.0" encoding="utf-8"?>
+<w:numbering xmlns:wpc="http://schemas.microsoft.com/office/word/2010/wordprocessingCanvas" xmlns:cx="http://schemas.microsoft.com/office/drawing/2014/chartex" xmlns:cx1="http://schemas.microsoft.com/office/drawing/2015/9/8/chartex" xmlns:cx2="http://schemas.microsoft.com/office/drawing/2015/10/21/chartex" xmlns:cx3="http://schemas.microsoft.com/office/drawing/2016/5/9/chartex" xmlns:cx4="http://schemas.microsoft.com/office/drawing/2016/5/10/chartex" xmlns:cx5="http://schemas.microsoft.com/office/drawing/2016/5/11/chartex" xmlns:cx6="http://schemas.microsoft.com/office/drawing/2016/5/12/chartex" xmlns:cx7="http://schemas.microsoft.com/office/drawing/2016/5/13/chartex" xmlns:cx8="http://schemas.microsoft.com/office/drawing/2016/5/14/chartex" xmlns:mc="http://schemas.openxmlformats.org/markup-compatibility/2006" xmlns:aink="http://schemas.microsoft.com/office/drawing/2016/ink" xmlns:am3d="http://schemas.microsoft.com/office/drawing/2017/model3d" xmlns:o="urn:schemas-microsoft-com:office:office" xmlns:r="http://schemas.openxmlformats.org/officeDocument/2006/relationships" xmlns:m="http://schemas.openxmlformats.org/officeDocument/2006/math" xmlns:v="urn:schemas-microsoft-com:vml" xmlns:wp14="http://schemas.microsoft.com/office/word/2010/wordprocessingDrawing" xmlns:wp="http://schemas.openxmlformats.org/drawingml/2006/wordprocessingDrawing" xmlns:w10="urn:schemas-microsoft-com:office:word" xmlns:w="http://schemas.openxmlformats.org/wordprocessingml/2006/main" xmlns:w14="http://schemas.microsoft.com/office/word/2010/wordml" xmlns:w15="http://schemas.microsoft.com/office/word/2012/wordml" xmlns:w16cex="http://schemas.microsoft.com/office/word/2018/wordml/cex" xmlns:w16cid="http://schemas.microsoft.com/office/word/2016/wordml/cid" xmlns:w16="http://schemas.microsoft.com/office/word/2018/wordml" xmlns:w16sdtdh="http://schemas.microsoft.com/office/word/2020/wordml/sdtdatahash" xmlns:w16se="http://schemas.microsoft.com/office/word/2015/wordml/symex" xmlns:wpg="http://schemas.microsoft.com/office/word/2010/wordprocessingGroup" xmlns:wpi="http://schemas.microsoft.com/office/word/2010/wordprocessingInk" xmlns:wne="http://schemas.microsoft.com/office/word/2006/wordml" xmlns:wps="http://schemas.microsoft.com/office/word/2010/wordprocessingShape" mc:Ignorable="w14 w15 w16se w16cid w16 w16cex w16sdtdh wp14">
+  <w:abstractNum w:abstractNumId="0" w15:restartNumberingAfterBreak="0">
+    <w:nsid w:val="324427BA"/>
+    <w:multiLevelType w:val="hybridMultilevel"/>
+    <w:tmpl w:val="A0D0DE30"/>
+    <w:lvl w:ilvl="0" w:tplc="D7069ACA">
+      <w:start w:val="1"/>
+      <w:numFmt w:val="lowerLetter"/>
+      <w:lvlText w:val="(%1)"/>
+      <w:lvlJc w:val="left"/>
+      <w:pPr>
+        <w:ind w:left="360" w:hanging="360"/>
+      </w:pPr>
+      <w:rPr>
+        <w:rFonts w:hint="default"/>
+      </w:rPr>
+    </w:lvl>
+    <w:lvl w:ilvl="1" w:tplc="04090019" w:tentative="1">
+      <w:start w:val="1"/>
+      <w:numFmt w:val="ideographTraditional"/>
+      <w:lvlText w:val="%2、"/>
+      <w:lvlJc w:val="left"/>
+      <w:pPr>
+        <w:ind w:left="960" w:hanging="480"/>
+      </w:pPr>
+    </w:lvl>
+    <w:lvl w:ilvl="2" w:tplc="0409001B" w:tentative="1">
+      <w:start w:val="1"/>
+      <w:numFmt w:val="lowerRoman"/>
+      <w:lvlText w:val="%3."/>
+      <w:lvlJc w:val="right"/>
+      <w:pPr>
+        <w:ind w:left="1440" w:hanging="480"/>
+      </w:pPr>
+    </w:lvl>
+    <w:lvl w:ilvl="3" w:tplc="0409000F" w:tentative="1">
+      <w:start w:val="1"/>
+      <w:numFmt w:val="decimal"/>
+      <w:lvlText w:val="%4."/>
+      <w:lvlJc w:val="left"/>
+      <w:pPr>
+        <w:ind w:left="1920" w:hanging="480"/>
+      </w:pPr>
+    </w:lvl>
+    <w:lvl w:ilvl="4" w:tplc="04090019" w:tentative="1">
+      <w:start w:val="1"/>
+      <w:numFmt w:val="ideographTraditional"/>
+      <w:lvlText w:val="%5、"/>
+      <w:lvlJc w:val="left"/>
+      <w:pPr>
+        <w:ind w:left="2400" w:hanging="480"/>
+      </w:pPr>
+    </w:lvl>
+    <w:lvl w:ilvl="5" w:tplc="0409001B" w:tentative="1">
+      <w:start w:val="1"/>
+      <w:numFmt w:val="lowerRoman"/>
+      <w:lvlText w:val="%6."/>
+      <w:lvlJc w:val="right"/>
+      <w:pPr>
+        <w:ind w:left="2880" w:hanging="480"/>
+      </w:pPr>
+    </w:lvl>
+    <w:lvl w:ilvl="6" w:tplc="0409000F" w:tentative="1">
+      <w:start w:val="1"/>
+      <w:numFmt w:val="decimal"/>
+      <w:lvlText w:val="%7."/>
+      <w:lvlJc w:val="left"/>
+      <w:pPr>
+        <w:ind w:left="3360" w:hanging="480"/>
+      </w:pPr>
+    </w:lvl>
+    <w:lvl w:ilvl="7" w:tplc="04090019" w:tentative="1">
+      <w:start w:val="1"/>
+      <w:numFmt w:val="ideographTraditional"/>
+      <w:lvlText w:val="%8、"/>
+      <w:lvlJc w:val="left"/>
+      <w:pPr>
+        <w:ind w:left="3840" w:hanging="480"/>
+      </w:pPr>
+    </w:lvl>
+    <w:lvl w:ilvl="8" w:tplc="0409001B" w:tentative="1">
+      <w:start w:val="1"/>
+      <w:numFmt w:val="lowerRoman"/>
+      <w:lvlText w:val="%9."/>
+      <w:lvlJc w:val="right"/>
+      <w:pPr>
+        <w:ind w:left="4320" w:hanging="480"/>
+      </w:pPr>
+    </w:lvl>
+  </w:abstractNum>
+  <w:abstractNum w:abstractNumId="1" w15:restartNumberingAfterBreak="0">
+    <w:nsid w:val="3A06485B"/>
+    <w:multiLevelType w:val="hybridMultilevel"/>
+    <w:tmpl w:val="024A0B62"/>
+    <w:lvl w:ilvl="0" w:tplc="13C861D0">
+      <w:start w:val="1"/>
+      <w:numFmt w:val="lowerLetter"/>
+      <w:lvlText w:val="(%1)"/>
+      <w:lvlJc w:val="left"/>
+      <w:pPr>
+        <w:ind w:left="360" w:hanging="360"/>
+      </w:pPr>
+      <w:rPr>
+        <w:rFonts w:hint="default"/>
+      </w:rPr>
+    </w:lvl>
+    <w:lvl w:ilvl="1" w:tplc="04090019" w:tentative="1">
+      <w:start w:val="1"/>
+      <w:numFmt w:val="ideographTraditional"/>
+      <w:lvlText w:val="%2、"/>
+      <w:lvlJc w:val="left"/>
+      <w:pPr>
+        <w:ind w:left="960" w:hanging="480"/>
+      </w:pPr>
+    </w:lvl>
+    <w:lvl w:ilvl="2" w:tplc="0409001B" w:tentative="1">
+      <w:start w:val="1"/>
+      <w:numFmt w:val="lowerRoman"/>
+      <w:lvlText w:val="%3."/>
+      <w:lvlJc w:val="right"/>
+      <w:pPr>
+        <w:ind w:left="1440" w:hanging="480"/>
+      </w:pPr>
+    </w:lvl>
+    <w:lvl w:ilvl="3" w:tplc="0409000F" w:tentative="1">
+      <w:start w:val="1"/>
+      <w:numFmt w:val="decimal"/>
+      <w:lvlText w:val="%4."/>
+      <w:lvlJc w:val="left"/>
+      <w:pPr>
+        <w:ind w:left="1920" w:hanging="480"/>
+      </w:pPr>
+    </w:lvl>
+    <w:lvl w:ilvl="4" w:tplc="04090019" w:tentative="1">
+      <w:start w:val="1"/>
+      <w:numFmt w:val="ideographTraditional"/>
+      <w:lvlText w:val="%5、"/>
+      <w:lvlJc w:val="left"/>
+      <w:pPr>
+        <w:ind w:left="2400" w:hanging="480"/>
+      </w:pPr>
+    </w:lvl>
+    <w:lvl w:ilvl="5" w:tplc="0409001B" w:tentative="1">
+      <w:start w:val="1"/>
+      <w:numFmt w:val="lowerRoman"/>
+      <w:lvlText w:val="%6."/>
+      <w:lvlJc w:val="right"/>
+      <w:pPr>
+        <w:ind w:left="2880" w:hanging="480"/>
+      </w:pPr>
+    </w:lvl>
+    <w:lvl w:ilvl="6" w:tplc="0409000F" w:tentative="1">
+      <w:start w:val="1"/>
+      <w:numFmt w:val="decimal"/>
+      <w:lvlText w:val="%7."/>
+      <w:lvlJc w:val="left"/>
+      <w:pPr>
+        <w:ind w:left="3360" w:hanging="480"/>
+      </w:pPr>
+    </w:lvl>
+    <w:lvl w:ilvl="7" w:tplc="04090019" w:tentative="1">
+      <w:start w:val="1"/>
+      <w:numFmt w:val="ideographTraditional"/>
+      <w:lvlText w:val="%8、"/>
+      <w:lvlJc w:val="left"/>
+      <w:pPr>
+        <w:ind w:left="3840" w:hanging="480"/>
+      </w:pPr>
+    </w:lvl>
+    <w:lvl w:ilvl="8" w:tplc="0409001B" w:tentative="1">
+      <w:start w:val="1"/>
+      <w:numFmt w:val="lowerRoman"/>
+      <w:lvlText w:val="%9."/>
+      <w:lvlJc w:val="right"/>
+      <w:pPr>
+        <w:ind w:left="4320" w:hanging="480"/>
+      </w:pPr>
+    </w:lvl>
+  </w:abstractNum>
+  <w:num w:numId="1">
+    <w:abstractNumId w:val="0"/>
+  </w:num>
+  <w:num w:numId="2">
+    <w:abstractNumId w:val="1"/>
+  </w:num>
+</w:numbering>
 </file>
 
 <file path=word/styles.xml><?xml version="1.0" encoding="utf-8"?>
@@ -1249,6 +3866,32 @@
       <w:color w:val="808080"/>
     </w:rPr>
   </w:style>
+  <w:style w:type="table" w:styleId="a4">
+    <w:name w:val="Table Grid"/>
+    <w:basedOn w:val="a1"/>
+    <w:uiPriority w:val="39"/>
+    <w:rsid w:val="00E2426B"/>
+    <w:tblPr>
+      <w:tblBorders>
+        <w:top w:val="single" w:sz="4" w:space="0" w:color="auto"/>
+        <w:left w:val="single" w:sz="4" w:space="0" w:color="auto"/>
+        <w:bottom w:val="single" w:sz="4" w:space="0" w:color="auto"/>
+        <w:right w:val="single" w:sz="4" w:space="0" w:color="auto"/>
+        <w:insideH w:val="single" w:sz="4" w:space="0" w:color="auto"/>
+        <w:insideV w:val="single" w:sz="4" w:space="0" w:color="auto"/>
+      </w:tblBorders>
+    </w:tblPr>
+  </w:style>
+  <w:style w:type="paragraph" w:styleId="a5">
+    <w:name w:val="List Paragraph"/>
+    <w:basedOn w:val="a"/>
+    <w:uiPriority w:val="34"/>
+    <w:qFormat/>
+    <w:rsid w:val="003A1C51"/>
+    <w:pPr>
+      <w:ind w:leftChars="200" w:left="480"/>
+    </w:pPr>
+  </w:style>
 </w:styles>
 </file>
 

</xml_diff>